<commit_message>
Updated all scripts to no longer make use of global variables for vehicle modelling, but instead reference a vehicle structure. This will improve the code usability when performing sensitivity analyses using yaw moment diagrams, and allow users to make better use of the parfor command, by not using the xlswrite command. Lapsim documentation has also been updated to reflect these changes to the global variable modification, as well as the revised yaw moment diagram method. Additionally, QueensRacingYMD has been removed, as it has become obsolete with these changes. Now to run a YMD, the user should generate a vehicle model using readCarFromExcel, then run a YMD using extractYMD and its function inputs. This should reduce superfluous code.
</commit_message>
<xml_diff>
--- a/LapsimAndYMD/Documentation/LapSimDocumentation_RevB.docx
+++ b/LapsimAndYMD/Documentation/LapSimDocumentation_RevB.docx
@@ -540,6 +540,9 @@
             <w:r>
               <w:t>Added a note in the introduction regarding MATLAB dependencies.</w:t>
             </w:r>
+            <w:r>
+              <w:t xml:space="preserve"> Updated to include removal of global variables.</w:t>
+            </w:r>
           </w:p>
         </w:tc>
       </w:tr>
@@ -667,9 +670,10 @@
         <w:br w:type="page"/>
       </w:r>
     </w:p>
-    <w:bookmarkStart w:id="0" w:name="_Toc90805876" w:displacedByCustomXml="next"/>
-    <w:bookmarkStart w:id="1" w:name="_Toc91063134" w:displacedByCustomXml="next"/>
-    <w:bookmarkStart w:id="2" w:name="_Toc96364659" w:displacedByCustomXml="next"/>
+    <w:bookmarkStart w:id="0" w:name="_Toc99481866" w:displacedByCustomXml="next"/>
+    <w:bookmarkStart w:id="1" w:name="_Toc96364659" w:displacedByCustomXml="next"/>
+    <w:bookmarkStart w:id="2" w:name="_Toc91063134" w:displacedByCustomXml="next"/>
+    <w:bookmarkStart w:id="3" w:name="_Toc90805876" w:displacedByCustomXml="next"/>
     <w:sdt>
       <w:sdtPr>
         <w:rPr>
@@ -707,6 +711,7 @@
           <w:r>
             <w:t>Table of Contents</w:t>
           </w:r>
+          <w:bookmarkEnd w:id="3"/>
           <w:bookmarkEnd w:id="2"/>
           <w:bookmarkEnd w:id="1"/>
           <w:bookmarkEnd w:id="0"/>
@@ -733,7 +738,7 @@
               <w:lang w:eastAsia="en-CA"/>
             </w:rPr>
           </w:pPr>
-          <w:hyperlink w:anchor="_Toc96364660" w:history="1">
+          <w:hyperlink w:anchor="_Toc99481867" w:history="1">
             <w:r>
               <w:rPr>
                 <w:rStyle w:val="Hyperlink"/>
@@ -775,7 +780,7 @@
                 <w:noProof/>
                 <w:webHidden/>
               </w:rPr>
-              <w:instrText xml:space="preserve"> PAGEREF _Toc96364660 \h </w:instrText>
+              <w:instrText xml:space="preserve"> PAGEREF _Toc99481867 \h </w:instrText>
             </w:r>
             <w:r>
               <w:rPr>
@@ -819,7 +824,7 @@
               <w:lang w:eastAsia="en-CA"/>
             </w:rPr>
           </w:pPr>
-          <w:hyperlink w:anchor="_Toc96364661" w:history="1">
+          <w:hyperlink w:anchor="_Toc99481868" w:history="1">
             <w:r>
               <w:rPr>
                 <w:rStyle w:val="Hyperlink"/>
@@ -861,7 +866,7 @@
                 <w:noProof/>
                 <w:webHidden/>
               </w:rPr>
-              <w:instrText xml:space="preserve"> PAGEREF _Toc96364661 \h </w:instrText>
+              <w:instrText xml:space="preserve"> PAGEREF _Toc99481868 \h </w:instrText>
             </w:r>
             <w:r>
               <w:rPr>
@@ -905,7 +910,7 @@
               <w:lang w:eastAsia="en-CA"/>
             </w:rPr>
           </w:pPr>
-          <w:hyperlink w:anchor="_Toc96364662" w:history="1">
+          <w:hyperlink w:anchor="_Toc99481869" w:history="1">
             <w:r>
               <w:rPr>
                 <w:rStyle w:val="Hyperlink"/>
@@ -947,7 +952,7 @@
                 <w:noProof/>
                 <w:webHidden/>
               </w:rPr>
-              <w:instrText xml:space="preserve"> PAGEREF _Toc96364662 \h </w:instrText>
+              <w:instrText xml:space="preserve"> PAGEREF _Toc99481869 \h </w:instrText>
             </w:r>
             <w:r>
               <w:rPr>
@@ -991,7 +996,7 @@
               <w:lang w:eastAsia="en-CA"/>
             </w:rPr>
           </w:pPr>
-          <w:hyperlink w:anchor="_Toc96364663" w:history="1">
+          <w:hyperlink w:anchor="_Toc99481870" w:history="1">
             <w:r>
               <w:rPr>
                 <w:rStyle w:val="Hyperlink"/>
@@ -1033,7 +1038,7 @@
                 <w:noProof/>
                 <w:webHidden/>
               </w:rPr>
-              <w:instrText xml:space="preserve"> PAGEREF _Toc96364663 \h </w:instrText>
+              <w:instrText xml:space="preserve"> PAGEREF _Toc99481870 \h </w:instrText>
             </w:r>
             <w:r>
               <w:rPr>
@@ -1077,7 +1082,7 @@
               <w:lang w:eastAsia="en-CA"/>
             </w:rPr>
           </w:pPr>
-          <w:hyperlink w:anchor="_Toc96364664" w:history="1">
+          <w:hyperlink w:anchor="_Toc99481871" w:history="1">
             <w:r>
               <w:rPr>
                 <w:rStyle w:val="Hyperlink"/>
@@ -1119,7 +1124,7 @@
                 <w:noProof/>
                 <w:webHidden/>
               </w:rPr>
-              <w:instrText xml:space="preserve"> PAGEREF _Toc96364664 \h </w:instrText>
+              <w:instrText xml:space="preserve"> PAGEREF _Toc99481871 \h </w:instrText>
             </w:r>
             <w:r>
               <w:rPr>
@@ -1163,7 +1168,7 @@
               <w:lang w:eastAsia="en-CA"/>
             </w:rPr>
           </w:pPr>
-          <w:hyperlink w:anchor="_Toc96364665" w:history="1">
+          <w:hyperlink w:anchor="_Toc99481872" w:history="1">
             <w:r>
               <w:rPr>
                 <w:rStyle w:val="Hyperlink"/>
@@ -1205,7 +1210,7 @@
                 <w:noProof/>
                 <w:webHidden/>
               </w:rPr>
-              <w:instrText xml:space="preserve"> PAGEREF _Toc96364665 \h </w:instrText>
+              <w:instrText xml:space="preserve"> PAGEREF _Toc99481872 \h </w:instrText>
             </w:r>
             <w:r>
               <w:rPr>
@@ -1249,7 +1254,7 @@
               <w:lang w:eastAsia="en-CA"/>
             </w:rPr>
           </w:pPr>
-          <w:hyperlink w:anchor="_Toc96364666" w:history="1">
+          <w:hyperlink w:anchor="_Toc99481873" w:history="1">
             <w:r>
               <w:rPr>
                 <w:rStyle w:val="Hyperlink"/>
@@ -1291,7 +1296,7 @@
                 <w:noProof/>
                 <w:webHidden/>
               </w:rPr>
-              <w:instrText xml:space="preserve"> PAGEREF _Toc96364666 \h </w:instrText>
+              <w:instrText xml:space="preserve"> PAGEREF _Toc99481873 \h </w:instrText>
             </w:r>
             <w:r>
               <w:rPr>
@@ -1335,7 +1340,7 @@
               <w:lang w:eastAsia="en-CA"/>
             </w:rPr>
           </w:pPr>
-          <w:hyperlink w:anchor="_Toc96364667" w:history="1">
+          <w:hyperlink w:anchor="_Toc99481874" w:history="1">
             <w:r>
               <w:rPr>
                 <w:rStyle w:val="Hyperlink"/>
@@ -1377,7 +1382,7 @@
                 <w:noProof/>
                 <w:webHidden/>
               </w:rPr>
-              <w:instrText xml:space="preserve"> PAGEREF _Toc96364667 \h </w:instrText>
+              <w:instrText xml:space="preserve"> PAGEREF _Toc99481874 \h </w:instrText>
             </w:r>
             <w:r>
               <w:rPr>
@@ -1421,7 +1426,7 @@
               <w:lang w:eastAsia="en-CA"/>
             </w:rPr>
           </w:pPr>
-          <w:hyperlink w:anchor="_Toc96364668" w:history="1">
+          <w:hyperlink w:anchor="_Toc99481875" w:history="1">
             <w:r>
               <w:rPr>
                 <w:rStyle w:val="Hyperlink"/>
@@ -1463,7 +1468,7 @@
                 <w:noProof/>
                 <w:webHidden/>
               </w:rPr>
-              <w:instrText xml:space="preserve"> PAGEREF _Toc96364668 \h </w:instrText>
+              <w:instrText xml:space="preserve"> PAGEREF _Toc99481875 \h </w:instrText>
             </w:r>
             <w:r>
               <w:rPr>
@@ -1507,7 +1512,7 @@
               <w:lang w:eastAsia="en-CA"/>
             </w:rPr>
           </w:pPr>
-          <w:hyperlink w:anchor="_Toc96364669" w:history="1">
+          <w:hyperlink w:anchor="_Toc99481876" w:history="1">
             <w:r>
               <w:rPr>
                 <w:rStyle w:val="Hyperlink"/>
@@ -1549,7 +1554,7 @@
                 <w:noProof/>
                 <w:webHidden/>
               </w:rPr>
-              <w:instrText xml:space="preserve"> PAGEREF _Toc96364669 \h </w:instrText>
+              <w:instrText xml:space="preserve"> PAGEREF _Toc99481876 \h </w:instrText>
             </w:r>
             <w:r>
               <w:rPr>
@@ -1593,7 +1598,7 @@
               <w:lang w:eastAsia="en-CA"/>
             </w:rPr>
           </w:pPr>
-          <w:hyperlink w:anchor="_Toc96364670" w:history="1">
+          <w:hyperlink w:anchor="_Toc99481877" w:history="1">
             <w:r>
               <w:rPr>
                 <w:rStyle w:val="Hyperlink"/>
@@ -1635,7 +1640,7 @@
                 <w:noProof/>
                 <w:webHidden/>
               </w:rPr>
-              <w:instrText xml:space="preserve"> PAGEREF _Toc96364670 \h </w:instrText>
+              <w:instrText xml:space="preserve"> PAGEREF _Toc99481877 \h </w:instrText>
             </w:r>
             <w:r>
               <w:rPr>
@@ -1679,7 +1684,7 @@
               <w:lang w:eastAsia="en-CA"/>
             </w:rPr>
           </w:pPr>
-          <w:hyperlink w:anchor="_Toc96364671" w:history="1">
+          <w:hyperlink w:anchor="_Toc99481878" w:history="1">
             <w:r>
               <w:rPr>
                 <w:rStyle w:val="Hyperlink"/>
@@ -1721,7 +1726,7 @@
                 <w:noProof/>
                 <w:webHidden/>
               </w:rPr>
-              <w:instrText xml:space="preserve"> PAGEREF _Toc96364671 \h </w:instrText>
+              <w:instrText xml:space="preserve"> PAGEREF _Toc99481878 \h </w:instrText>
             </w:r>
             <w:r>
               <w:rPr>
@@ -1765,7 +1770,7 @@
               <w:lang w:eastAsia="en-CA"/>
             </w:rPr>
           </w:pPr>
-          <w:hyperlink w:anchor="_Toc96364672" w:history="1">
+          <w:hyperlink w:anchor="_Toc99481879" w:history="1">
             <w:r>
               <w:rPr>
                 <w:rStyle w:val="Hyperlink"/>
@@ -1807,7 +1812,7 @@
                 <w:noProof/>
                 <w:webHidden/>
               </w:rPr>
-              <w:instrText xml:space="preserve"> PAGEREF _Toc96364672 \h </w:instrText>
+              <w:instrText xml:space="preserve"> PAGEREF _Toc99481879 \h </w:instrText>
             </w:r>
             <w:r>
               <w:rPr>
@@ -1851,7 +1856,7 @@
               <w:lang w:eastAsia="en-CA"/>
             </w:rPr>
           </w:pPr>
-          <w:hyperlink w:anchor="_Toc96364673" w:history="1">
+          <w:hyperlink w:anchor="_Toc99481880" w:history="1">
             <w:r>
               <w:rPr>
                 <w:rStyle w:val="Hyperlink"/>
@@ -1893,7 +1898,7 @@
                 <w:noProof/>
                 <w:webHidden/>
               </w:rPr>
-              <w:instrText xml:space="preserve"> PAGEREF _Toc96364673 \h </w:instrText>
+              <w:instrText xml:space="preserve"> PAGEREF _Toc99481880 \h </w:instrText>
             </w:r>
             <w:r>
               <w:rPr>
@@ -1937,7 +1942,7 @@
               <w:lang w:eastAsia="en-CA"/>
             </w:rPr>
           </w:pPr>
-          <w:hyperlink w:anchor="_Toc96364674" w:history="1">
+          <w:hyperlink w:anchor="_Toc99481881" w:history="1">
             <w:r>
               <w:rPr>
                 <w:rStyle w:val="Hyperlink"/>
@@ -1979,7 +1984,7 @@
                 <w:noProof/>
                 <w:webHidden/>
               </w:rPr>
-              <w:instrText xml:space="preserve"> PAGEREF _Toc96364674 \h </w:instrText>
+              <w:instrText xml:space="preserve"> PAGEREF _Toc99481881 \h </w:instrText>
             </w:r>
             <w:r>
               <w:rPr>
@@ -2023,7 +2028,7 @@
               <w:lang w:eastAsia="en-CA"/>
             </w:rPr>
           </w:pPr>
-          <w:hyperlink w:anchor="_Toc96364675" w:history="1">
+          <w:hyperlink w:anchor="_Toc99481882" w:history="1">
             <w:r>
               <w:rPr>
                 <w:rStyle w:val="Hyperlink"/>
@@ -2065,7 +2070,7 @@
                 <w:noProof/>
                 <w:webHidden/>
               </w:rPr>
-              <w:instrText xml:space="preserve"> PAGEREF _Toc96364675 \h </w:instrText>
+              <w:instrText xml:space="preserve"> PAGEREF _Toc99481882 \h </w:instrText>
             </w:r>
             <w:r>
               <w:rPr>
@@ -2109,7 +2114,7 @@
               <w:lang w:eastAsia="en-CA"/>
             </w:rPr>
           </w:pPr>
-          <w:hyperlink w:anchor="_Toc96364676" w:history="1">
+          <w:hyperlink w:anchor="_Toc99481883" w:history="1">
             <w:r>
               <w:rPr>
                 <w:rStyle w:val="Hyperlink"/>
@@ -2151,7 +2156,7 @@
                 <w:noProof/>
                 <w:webHidden/>
               </w:rPr>
-              <w:instrText xml:space="preserve"> PAGEREF _Toc96364676 \h </w:instrText>
+              <w:instrText xml:space="preserve"> PAGEREF _Toc99481883 \h </w:instrText>
             </w:r>
             <w:r>
               <w:rPr>
@@ -2195,7 +2200,7 @@
               <w:lang w:eastAsia="en-CA"/>
             </w:rPr>
           </w:pPr>
-          <w:hyperlink w:anchor="_Toc96364677" w:history="1">
+          <w:hyperlink w:anchor="_Toc99481884" w:history="1">
             <w:r>
               <w:rPr>
                 <w:rStyle w:val="Hyperlink"/>
@@ -2237,7 +2242,7 @@
                 <w:noProof/>
                 <w:webHidden/>
               </w:rPr>
-              <w:instrText xml:space="preserve"> PAGEREF _Toc96364677 \h </w:instrText>
+              <w:instrText xml:space="preserve"> PAGEREF _Toc99481884 \h </w:instrText>
             </w:r>
             <w:r>
               <w:rPr>
@@ -2281,7 +2286,7 @@
               <w:lang w:eastAsia="en-CA"/>
             </w:rPr>
           </w:pPr>
-          <w:hyperlink w:anchor="_Toc96364678" w:history="1">
+          <w:hyperlink w:anchor="_Toc99481885" w:history="1">
             <w:r>
               <w:rPr>
                 <w:rStyle w:val="Hyperlink"/>
@@ -2323,7 +2328,7 @@
                 <w:noProof/>
                 <w:webHidden/>
               </w:rPr>
-              <w:instrText xml:space="preserve"> PAGEREF _Toc96364678 \h </w:instrText>
+              <w:instrText xml:space="preserve"> PAGEREF _Toc99481885 \h </w:instrText>
             </w:r>
             <w:r>
               <w:rPr>
@@ -2367,7 +2372,7 @@
               <w:lang w:eastAsia="en-CA"/>
             </w:rPr>
           </w:pPr>
-          <w:hyperlink w:anchor="_Toc96364679" w:history="1">
+          <w:hyperlink w:anchor="_Toc99481886" w:history="1">
             <w:r>
               <w:rPr>
                 <w:rStyle w:val="Hyperlink"/>
@@ -2409,7 +2414,93 @@
                 <w:noProof/>
                 <w:webHidden/>
               </w:rPr>
-              <w:instrText xml:space="preserve"> PAGEREF _Toc96364679 \h </w:instrText>
+              <w:instrText xml:space="preserve"> PAGEREF _Toc99481886 \h </w:instrText>
+            </w:r>
+            <w:r>
+              <w:rPr>
+                <w:noProof/>
+                <w:webHidden/>
+              </w:rPr>
+            </w:r>
+            <w:r>
+              <w:rPr>
+                <w:noProof/>
+                <w:webHidden/>
+              </w:rPr>
+              <w:fldChar w:fldCharType="separate"/>
+            </w:r>
+            <w:r>
+              <w:rPr>
+                <w:noProof/>
+                <w:webHidden/>
+              </w:rPr>
+              <w:t>15</w:t>
+            </w:r>
+            <w:r>
+              <w:rPr>
+                <w:noProof/>
+                <w:webHidden/>
+              </w:rPr>
+              <w:fldChar w:fldCharType="end"/>
+            </w:r>
+          </w:hyperlink>
+        </w:p>
+        <w:p>
+          <w:pPr>
+            <w:pStyle w:val="TOC2"/>
+            <w:tabs>
+              <w:tab w:val="left" w:pos="880"/>
+              <w:tab w:val="right" w:leader="dot" w:pos="9350"/>
+            </w:tabs>
+            <w:rPr>
+              <w:rFonts w:eastAsiaTheme="minorEastAsia"/>
+              <w:noProof/>
+              <w:lang w:eastAsia="en-CA"/>
+            </w:rPr>
+          </w:pPr>
+          <w:hyperlink w:anchor="_Toc99481887" w:history="1">
+            <w:r>
+              <w:rPr>
+                <w:rStyle w:val="Hyperlink"/>
+                <w:noProof/>
+              </w:rPr>
+              <w:t>5.2</w:t>
+            </w:r>
+            <w:r>
+              <w:rPr>
+                <w:rFonts w:eastAsiaTheme="minorEastAsia"/>
+                <w:noProof/>
+                <w:lang w:eastAsia="en-CA"/>
+              </w:rPr>
+              <w:tab/>
+            </w:r>
+            <w:r>
+              <w:rPr>
+                <w:rStyle w:val="Hyperlink"/>
+                <w:noProof/>
+              </w:rPr>
+              <w:t>Sensitivity Analyses Using Yaw Moment Diagrams</w:t>
+            </w:r>
+            <w:r>
+              <w:rPr>
+                <w:noProof/>
+                <w:webHidden/>
+              </w:rPr>
+              <w:tab/>
+            </w:r>
+            <w:r>
+              <w:rPr>
+                <w:noProof/>
+                <w:webHidden/>
+              </w:rPr>
+              <w:fldChar w:fldCharType="begin"/>
+            </w:r>
+            <w:r>
+              <w:rPr>
+                <w:noProof/>
+                <w:webHidden/>
+              </w:rPr>
+              <w:instrText xml:space="preserve"> PAGEREF _Toc99481887 \h </w:instrText>
             </w:r>
             <w:r>
               <w:rPr>
@@ -2453,7 +2544,7 @@
               <w:lang w:eastAsia="en-CA"/>
             </w:rPr>
           </w:pPr>
-          <w:hyperlink w:anchor="_Toc96364680" w:history="1">
+          <w:hyperlink w:anchor="_Toc99481888" w:history="1">
             <w:r>
               <w:rPr>
                 <w:rStyle w:val="Hyperlink"/>
@@ -2495,7 +2586,7 @@
                 <w:noProof/>
                 <w:webHidden/>
               </w:rPr>
-              <w:instrText xml:space="preserve"> PAGEREF _Toc96364680 \h </w:instrText>
+              <w:instrText xml:space="preserve"> PAGEREF _Toc99481888 \h </w:instrText>
             </w:r>
             <w:r>
               <w:rPr>
@@ -2515,7 +2606,7 @@
                 <w:noProof/>
                 <w:webHidden/>
               </w:rPr>
-              <w:t>15</w:t>
+              <w:t>16</w:t>
             </w:r>
             <w:r>
               <w:rPr>
@@ -2564,12 +2655,12 @@
       <w:pPr>
         <w:pStyle w:val="Heading1"/>
       </w:pPr>
-      <w:bookmarkStart w:id="3" w:name="_Toc96364660"/>
+      <w:bookmarkStart w:id="4" w:name="_Toc99481867"/>
       <w:r>
         <w:lastRenderedPageBreak/>
         <w:t>Introduction</w:t>
       </w:r>
-      <w:bookmarkEnd w:id="3"/>
+      <w:bookmarkEnd w:id="4"/>
     </w:p>
     <w:p>
       <w:r>
@@ -2578,8 +2669,13 @@
       <w:r>
         <w:t xml:space="preserve">software. The code is split up into three modules, QueensRacingVEHICLE, QueensRacingTRACK, and QueensRacingLAP which are for generating vehicle models, track models, and lap simulation models, respectively. </w:t>
       </w:r>
-      <w:r>
-        <w:t xml:space="preserve">The majority of this work has been derived from the open-source lap time simulation </w:t>
+      <w:proofErr w:type="gramStart"/>
+      <w:r>
+        <w:t>The majority of</w:t>
+      </w:r>
+      <w:proofErr w:type="gramEnd"/>
+      <w:r>
+        <w:t xml:space="preserve"> this work has been derived from the open-source lap time simulation </w:t>
       </w:r>
       <w:r>
         <w:t xml:space="preserve">code OpenLAP. Additional information on the OpenLAP code can be found on YouTube </w:t>
@@ -2645,11 +2741,11 @@
       <w:pPr>
         <w:pStyle w:val="Heading2"/>
       </w:pPr>
-      <w:bookmarkStart w:id="4" w:name="_Toc96364661"/>
+      <w:bookmarkStart w:id="5" w:name="_Toc99481868"/>
       <w:r>
         <w:t>Lap Simulation Assumptions</w:t>
       </w:r>
-      <w:bookmarkEnd w:id="4"/>
+      <w:bookmarkEnd w:id="5"/>
     </w:p>
     <w:p>
       <w:r>
@@ -2684,11 +2780,11 @@
       <w:pPr>
         <w:pStyle w:val="Heading1"/>
       </w:pPr>
-      <w:bookmarkStart w:id="5" w:name="_Toc96364662"/>
+      <w:bookmarkStart w:id="6" w:name="_Toc99481869"/>
       <w:r>
         <w:t>QueensRacingVEHICLE</w:t>
       </w:r>
-      <w:bookmarkEnd w:id="5"/>
+      <w:bookmarkEnd w:id="6"/>
     </w:p>
     <w:p>
       <w:r>
@@ -2714,11 +2810,11 @@
       <w:pPr>
         <w:pStyle w:val="Heading2"/>
       </w:pPr>
-      <w:bookmarkStart w:id="6" w:name="_Toc96364663"/>
+      <w:bookmarkStart w:id="7" w:name="_Toc99481870"/>
       <w:r>
         <w:t>Excel Config File</w:t>
       </w:r>
-      <w:bookmarkEnd w:id="6"/>
+      <w:bookmarkEnd w:id="7"/>
     </w:p>
     <w:p>
       <w:r>
@@ -2754,24 +2850,53 @@
       <w:pPr>
         <w:pStyle w:val="Heading3"/>
       </w:pPr>
-      <w:bookmarkStart w:id="7" w:name="_Toc96364664"/>
+      <w:bookmarkStart w:id="8" w:name="_Toc99481871"/>
       <w:r>
         <w:t>Reading Excel Data into MATLAB.</w:t>
       </w:r>
-      <w:bookmarkEnd w:id="7"/>
+      <w:bookmarkEnd w:id="8"/>
     </w:p>
     <w:p>
       <w:r>
         <w:t xml:space="preserve">There are two functions used to read in the config file, being </w:t>
       </w:r>
-      <w:r>
-        <w:t xml:space="preserve">readInfo.m and readTorqueCurve.m. Both files have the same code structure, with the difference being the titles that are assigned to the data. </w:t>
-      </w:r>
-      <w:r>
-        <w:t>The code effectively then uses the read</w:t>
-      </w:r>
-      <w:r>
-        <w:t xml:space="preserve">table function within MATLAB with the “UseExcel” option to read in the data in columns B and C for the car information and columns </w:t>
+      <w:proofErr w:type="spellStart"/>
+      <w:r>
+        <w:t>readInfo.m</w:t>
+      </w:r>
+      <w:proofErr w:type="spellEnd"/>
+      <w:r>
+        <w:t xml:space="preserve"> and </w:t>
+      </w:r>
+      <w:proofErr w:type="spellStart"/>
+      <w:r>
+        <w:t>readTorqueCurve.m</w:t>
+      </w:r>
+      <w:proofErr w:type="spellEnd"/>
+      <w:r>
+        <w:t xml:space="preserve">. Both files have the same code structure, with the difference being the titles that are assigned to the data. </w:t>
+      </w:r>
+      <w:r>
+        <w:t xml:space="preserve">The code effectively then uses the </w:t>
+      </w:r>
+      <w:proofErr w:type="spellStart"/>
+      <w:r>
+        <w:t>read</w:t>
+      </w:r>
+      <w:r>
+        <w:t>table</w:t>
+      </w:r>
+      <w:proofErr w:type="spellEnd"/>
+      <w:r>
+        <w:t xml:space="preserve"> function within MATLAB with the “</w:t>
+      </w:r>
+      <w:proofErr w:type="spellStart"/>
+      <w:r>
+        <w:t>UseExcel</w:t>
+      </w:r>
+      <w:proofErr w:type="spellEnd"/>
+      <w:r>
+        <w:t xml:space="preserve">” option to read in the data in columns B and C for the car information and columns </w:t>
       </w:r>
       <w:r>
         <w:t>A and B for the torque curve.</w:t>
@@ -2779,10 +2904,59 @@
     </w:p>
     <w:p>
       <w:r>
-        <w:t xml:space="preserve">This data is then processed in MATLAB using </w:t>
-      </w:r>
-      <w:r>
-        <w:t>the table2array command to convert the read data into usable variables. In this time, any additional conversions that need to be made are performed. For example, the wheelbase is prescribed in millimetres within the config file, so it will be divided by 1000 to convert it to metres. Since the Excel data needs to be iterated over, an iterator variable “i” is used to loop over the data. After each</w:t>
+        <w:t>This data is then processed in MATLAB using</w:t>
+      </w:r>
+      <w:r>
+        <w:t xml:space="preserve"> the function </w:t>
+      </w:r>
+      <w:proofErr w:type="spellStart"/>
+      <w:r>
+        <w:t>readCarFromExcel</w:t>
+      </w:r>
+      <w:proofErr w:type="spellEnd"/>
+      <w:r>
+        <w:t>.</w:t>
+      </w:r>
+      <w:r>
+        <w:t xml:space="preserve"> </w:t>
+      </w:r>
+      <w:r>
+        <w:t>T</w:t>
+      </w:r>
+      <w:r>
+        <w:t>he table2array command</w:t>
+      </w:r>
+      <w:r>
+        <w:t xml:space="preserve"> is used</w:t>
+      </w:r>
+      <w:r>
+        <w:t xml:space="preserve"> to convert the read data into usable variables. </w:t>
+      </w:r>
+      <w:r>
+        <w:t>A</w:t>
+      </w:r>
+      <w:r>
+        <w:t xml:space="preserve">ny additional </w:t>
+      </w:r>
+      <w:r>
+        <w:t xml:space="preserve">unit </w:t>
+      </w:r>
+      <w:r>
+        <w:t>conversions that need to be made are performed</w:t>
+      </w:r>
+      <w:r>
+        <w:t xml:space="preserve"> as well</w:t>
+      </w:r>
+      <w:r>
+        <w:t>. For example, the wheelbase is prescribed in millimetres within the config file, so it will be divided by 1000 to convert it to metres. Since the Excel data needs to be iterated over, an iterator variable “</w:t>
+      </w:r>
+      <w:proofErr w:type="spellStart"/>
+      <w:r>
+        <w:t>i</w:t>
+      </w:r>
+      <w:proofErr w:type="spellEnd"/>
+      <w:r>
+        <w:t>” is used to loop over the data. After each</w:t>
       </w:r>
       <w:r>
         <w:t xml:space="preserve"> variable is read in, the incrementor must be updated. As such, when adding variables to the config file, it is important that the corresponding variable is read into the MATLAB script in the correct order from the Excel file. If this is not done, variables will not be assigned correctly.</w:t>
@@ -2848,14 +3022,27 @@
       <w:r>
         <w:t xml:space="preserve">Figure </w:t>
       </w:r>
-      <w:fldSimple w:instr=" SEQ Figure \* ARABIC ">
-        <w:r>
-          <w:rPr>
-            <w:noProof/>
-          </w:rPr>
-          <w:t>1</w:t>
-        </w:r>
-      </w:fldSimple>
+      <w:r>
+        <w:fldChar w:fldCharType="begin"/>
+      </w:r>
+      <w:r>
+        <w:instrText xml:space="preserve"> SEQ Figure \* ARABIC </w:instrText>
+      </w:r>
+      <w:r>
+        <w:fldChar w:fldCharType="separate"/>
+      </w:r>
+      <w:r>
+        <w:rPr>
+          <w:noProof/>
+        </w:rPr>
+        <w:t>1</w:t>
+      </w:r>
+      <w:r>
+        <w:rPr>
+          <w:noProof/>
+        </w:rPr>
+        <w:fldChar w:fldCharType="end"/>
+      </w:r>
       <w:r>
         <w:t xml:space="preserve"> - Code used to read in parameters from Excel along with their units</w:t>
       </w:r>
@@ -2865,22 +3052,44 @@
         <w:t xml:space="preserve">If </w:t>
       </w:r>
       <w:r>
-        <w:t>a parameter needed to be added in between the wheelbase and front track, it should first be added in the Excel file, then the corresponding data read line as shown above should be added in between the parameters L and FT.</w:t>
+        <w:t>a parameter needed to be added in between the wheelbase and front track, it should first be added in the Excel file, then the corresponding data read line as shown above should be added in between the parameters L and FT</w:t>
+      </w:r>
+      <w:r>
+        <w:t xml:space="preserve"> in the </w:t>
+      </w:r>
+      <w:proofErr w:type="spellStart"/>
+      <w:r>
+        <w:t>readCarFromExcel</w:t>
+      </w:r>
+      <w:proofErr w:type="spellEnd"/>
+      <w:r>
+        <w:t xml:space="preserve"> function</w:t>
+      </w:r>
+      <w:r>
+        <w:t>.</w:t>
       </w:r>
     </w:p>
     <w:p>
       <w:pPr>
         <w:pStyle w:val="Heading2"/>
       </w:pPr>
-      <w:bookmarkStart w:id="8" w:name="_Toc96364665"/>
+      <w:bookmarkStart w:id="9" w:name="_Toc99481872"/>
       <w:r>
         <w:t>Tire Modelling</w:t>
       </w:r>
-      <w:bookmarkEnd w:id="8"/>
-    </w:p>
-    <w:p>
-      <w:r>
-        <w:t xml:space="preserve">This portion of the lap sim is where the majority of modifications have been made. This has allowed us to incorporate </w:t>
+      <w:bookmarkEnd w:id="9"/>
+    </w:p>
+    <w:p>
+      <w:r>
+        <w:t xml:space="preserve">This portion of the lap sim is where </w:t>
+      </w:r>
+      <w:proofErr w:type="gramStart"/>
+      <w:r>
+        <w:t>the majority of</w:t>
+      </w:r>
+      <w:proofErr w:type="gramEnd"/>
+      <w:r>
+        <w:t xml:space="preserve"> modifications have been made. This has allowed us to incorporate </w:t>
       </w:r>
       <w:r>
         <w:t>TTC tire data into the simulations.</w:t>
@@ -2892,25 +3101,41 @@
         <w:t>is section will be broken down into the various functions that are called to calculate friction coefficients, starting from the ground up.</w:t>
       </w:r>
       <w:r>
-        <w:t xml:space="preserve"> It will also explain how each function is referenced by each other. In all the tire modelling functions, they make extensive use of global </w:t>
+        <w:t xml:space="preserve"> It will also explain how each function is referenced by each other. In all the tire modelling functions, </w:t>
+      </w:r>
+      <w:r>
+        <w:t xml:space="preserve">the car MATLAB structure is used </w:t>
       </w:r>
       <w:r>
         <w:lastRenderedPageBreak/>
-        <w:t>variables to reduce the number of inputs to the model. This is sufficient for the moment, but it could be changed as well. In the future, when variables are read in, they could become elements of a MATLAB structure, where that structure would get passed into the functions instead. This isn’t a necessary change, as none of the functions modify any of the global variables. Care should be taken to ensure that is always true.</w:t>
+        <w:t>to prevent the need for global variables. This is to avoid issues when updating the Excel file</w:t>
+      </w:r>
+      <w:r>
+        <w:t xml:space="preserve"> if a sensitivity analysis for yaw moment diagrams is run in parallel. This means that vehicle parameters can be updated in the </w:t>
+      </w:r>
+      <w:proofErr w:type="spellStart"/>
+      <w:r>
+        <w:t>parfor</w:t>
+      </w:r>
+      <w:proofErr w:type="spellEnd"/>
+      <w:r>
+        <w:t xml:space="preserve"> loop by overwriting the vehicle parameter directly.</w:t>
       </w:r>
     </w:p>
     <w:p>
       <w:pPr>
         <w:pStyle w:val="Heading3"/>
       </w:pPr>
-      <w:bookmarkStart w:id="9" w:name="_Toc96364666"/>
+      <w:bookmarkStart w:id="10" w:name="_Toc99481873"/>
+      <w:proofErr w:type="spellStart"/>
       <w:r>
         <w:t>lateral</w:t>
       </w:r>
       <w:r>
         <w:t>Force.m</w:t>
       </w:r>
-      <w:bookmarkEnd w:id="9"/>
+      <w:bookmarkEnd w:id="10"/>
+      <w:proofErr w:type="spellEnd"/>
     </w:p>
     <w:p>
       <w:r>
@@ -2935,7 +3160,15 @@
         <w:t xml:space="preserve">lip angle. </w:t>
       </w:r>
       <w:r>
-        <w:t>This code makes use of the Pacejka Magic Formula model for modelling tires</w:t>
+        <w:t xml:space="preserve">This code makes use of the </w:t>
+      </w:r>
+      <w:proofErr w:type="spellStart"/>
+      <w:r>
+        <w:t>Pacejka</w:t>
+      </w:r>
+      <w:proofErr w:type="spellEnd"/>
+      <w:r>
+        <w:t xml:space="preserve"> Magic Formula model for modelling tires</w:t>
       </w:r>
       <w:r>
         <w:t xml:space="preserve">. It uses processed and normalized tire </w:t>
@@ -2965,7 +3198,15 @@
         <w:t xml:space="preserve">lateral force generated by that tire. A relative grip factor is used to then scale the friction coefficient and lateral force as tire test data tends to overpredict the friction coefficient </w:t>
       </w:r>
       <w:r>
-        <w:t xml:space="preserve">due to higher friction between the belt and the tire than is realistic. In future, this value should be correlated to various testing data, such as skidpad models to determine </w:t>
+        <w:t xml:space="preserve">due to higher friction between the belt and the tire than is realistic. In future, this value should be correlated to various testing data, such as </w:t>
+      </w:r>
+      <w:proofErr w:type="spellStart"/>
+      <w:r>
+        <w:t>skidpad</w:t>
+      </w:r>
+      <w:proofErr w:type="spellEnd"/>
+      <w:r>
+        <w:t xml:space="preserve"> models to determine </w:t>
       </w:r>
       <w:r>
         <w:t>a better value than the current estimate of 0.75.</w:t>
@@ -2975,18 +3216,28 @@
       <w:pPr>
         <w:pStyle w:val="Heading3"/>
       </w:pPr>
-      <w:bookmarkStart w:id="10" w:name="_Toc96364667"/>
+      <w:bookmarkStart w:id="11" w:name="_Toc99481874"/>
+      <w:proofErr w:type="spellStart"/>
       <w:r>
         <w:t>calculateAccelerationAndMoment.m</w:t>
       </w:r>
-      <w:bookmarkEnd w:id="10"/>
+      <w:bookmarkEnd w:id="11"/>
+      <w:proofErr w:type="spellEnd"/>
     </w:p>
     <w:p>
       <w:r>
         <w:t xml:space="preserve">This script is used to calculate the lateral acceleration, yaw moment, and average friction coefficient for all four tires for a given lateral acceleration in, tangential velocity, steer angle, and body slip angle. It should be noted that </w:t>
       </w:r>
       <w:r>
-        <w:t>the steer angle and body slip should be prescribed using radians. Later functions that rely on calculateAccelerationAndMoment take this into account.</w:t>
+        <w:t xml:space="preserve">the steer angle and body slip should be prescribed using radians. Later functions that rely on </w:t>
+      </w:r>
+      <w:proofErr w:type="spellStart"/>
+      <w:r>
+        <w:t>calculateAccelerationAndMoment</w:t>
+      </w:r>
+      <w:proofErr w:type="spellEnd"/>
+      <w:r>
+        <w:t xml:space="preserve"> take this into account.</w:t>
       </w:r>
     </w:p>
     <w:p>
@@ -3035,7 +3286,15 @@
         <w:t xml:space="preserve"> Finally, the lateral force and friction coefficient are calculated </w:t>
       </w:r>
       <w:r>
-        <w:t xml:space="preserve">using lateralForce.m </w:t>
+        <w:t xml:space="preserve">using </w:t>
+      </w:r>
+      <w:proofErr w:type="spellStart"/>
+      <w:r>
+        <w:t>lateralForce.m</w:t>
+      </w:r>
+      <w:proofErr w:type="spellEnd"/>
+      <w:r>
+        <w:t xml:space="preserve"> </w:t>
       </w:r>
       <w:r>
         <w:t>for each tire to determine the lateral acceleration, yaw moment, and average friction coefficient. In the code, the front right and rear right tires</w:t>
@@ -3046,15 +3305,15 @@
     </w:p>
     <w:p>
       <w:r>
+        <w:t xml:space="preserve">It should be noted that it most cases, the calculated lateral acceleration and the input acceleration will not be equal. As such, this function is used over a range of input </w:t>
+      </w:r>
+      <w:r>
+        <w:t>accelerations, to find the output acceleration such that the output equals the input. This function will be described next.</w:t>
+      </w:r>
+    </w:p>
+    <w:p>
+      <w:r>
         <w:lastRenderedPageBreak/>
-        <w:t xml:space="preserve">It should be noted that it most cases, the calculated lateral acceleration and the input acceleration will not be equal. As such, this function is used over a range of input </w:t>
-      </w:r>
-      <w:r>
-        <w:t>accelerations, to find the output acceleration such that the output equals the input. This function will be described next.</w:t>
-      </w:r>
-    </w:p>
-    <w:p>
-      <w:r>
         <w:t xml:space="preserve">Another note is regarding the use of elementwise operations in this </w:t>
       </w:r>
       <w:r>
@@ -3067,7 +3326,11 @@
         <w:t xml:space="preserve"> element arrays where you want a third that gives y</w:t>
       </w:r>
       <w:r>
-        <w:t>ou the product of each “i</w:t>
+        <w:t>ou the product of each “</w:t>
+      </w:r>
+      <w:proofErr w:type="spellStart"/>
+      <w:r>
+        <w:t>i</w:t>
       </w:r>
       <w:r>
         <w:rPr>
@@ -3075,6 +3338,7 @@
         </w:rPr>
         <w:t>th</w:t>
       </w:r>
+      <w:proofErr w:type="spellEnd"/>
       <w:r>
         <w:t>” element of the array, the following code is more efficient</w:t>
       </w:r>
@@ -3082,7 +3346,15 @@
         <w:t xml:space="preserve"> </w:t>
       </w:r>
       <w:r>
-        <w:t>array3 = array1 .* array2 instead</w:t>
+        <w:t>array3 = array</w:t>
+      </w:r>
+      <w:proofErr w:type="gramStart"/>
+      <w:r>
+        <w:t>1 .</w:t>
+      </w:r>
+      <w:proofErr w:type="gramEnd"/>
+      <w:r>
+        <w:t>* array2 instead</w:t>
       </w:r>
       <w:r>
         <w:t xml:space="preserve"> of the following:</w:t>
@@ -3090,7 +3362,23 @@
     </w:p>
     <w:p>
       <w:r>
-        <w:t>for i = 1:length(array1)</w:t>
+        <w:t xml:space="preserve">for </w:t>
+      </w:r>
+      <w:proofErr w:type="spellStart"/>
+      <w:r>
+        <w:t>i</w:t>
+      </w:r>
+      <w:proofErr w:type="spellEnd"/>
+      <w:r>
+        <w:t xml:space="preserve"> = </w:t>
+      </w:r>
+      <w:proofErr w:type="gramStart"/>
+      <w:r>
+        <w:t>1:length</w:t>
+      </w:r>
+      <w:proofErr w:type="gramEnd"/>
+      <w:r>
+        <w:t>(array1)</w:t>
       </w:r>
     </w:p>
     <w:p>
@@ -3098,8 +3386,34 @@
         <w:tab/>
       </w:r>
       <w:r>
-        <w:t>array3(i) = array1(i) * array2(i);</w:t>
-      </w:r>
+        <w:t>array3(</w:t>
+      </w:r>
+      <w:proofErr w:type="spellStart"/>
+      <w:r>
+        <w:t>i</w:t>
+      </w:r>
+      <w:proofErr w:type="spellEnd"/>
+      <w:r>
+        <w:t>) = array1(</w:t>
+      </w:r>
+      <w:proofErr w:type="spellStart"/>
+      <w:r>
+        <w:t>i</w:t>
+      </w:r>
+      <w:proofErr w:type="spellEnd"/>
+      <w:r>
+        <w:t>) * array2(</w:t>
+      </w:r>
+      <w:proofErr w:type="spellStart"/>
+      <w:r>
+        <w:t>i</w:t>
+      </w:r>
+      <w:proofErr w:type="spellEnd"/>
+      <w:proofErr w:type="gramStart"/>
+      <w:r>
+        <w:t>);</w:t>
+      </w:r>
+      <w:proofErr w:type="gramEnd"/>
     </w:p>
     <w:p>
       <w:r>
@@ -3116,7 +3430,15 @@
     </w:p>
     <w:p>
       <w:r>
-        <w:t>With this information, calculateAccelerationAndMoment is set up to allow for</w:t>
+        <w:t xml:space="preserve">With this information, </w:t>
+      </w:r>
+      <w:proofErr w:type="spellStart"/>
+      <w:r>
+        <w:t>calculateAccelerationAndMoment</w:t>
+      </w:r>
+      <w:proofErr w:type="spellEnd"/>
+      <w:r>
+        <w:t xml:space="preserve"> is set up to allow for</w:t>
       </w:r>
       <w:r>
         <w:t xml:space="preserve"> an input array of lateral accelerations, using elementwise operations in any steps that involve arrays (when in doubt, you can add to dot multiplier just in case). </w:t>
@@ -3138,11 +3460,13 @@
       <w:pPr>
         <w:pStyle w:val="Heading3"/>
       </w:pPr>
-      <w:bookmarkStart w:id="11" w:name="_Toc96364668"/>
+      <w:bookmarkStart w:id="12" w:name="_Toc99481875"/>
+      <w:proofErr w:type="spellStart"/>
       <w:r>
         <w:t>calculateLateralAccelInterp.m</w:t>
       </w:r>
-      <w:bookmarkEnd w:id="11"/>
+      <w:bookmarkEnd w:id="12"/>
+      <w:proofErr w:type="spellEnd"/>
     </w:p>
     <w:p>
       <w:r>
@@ -3160,7 +3484,31 @@
     </w:p>
     <w:p>
       <w:r>
-        <w:t>In this function, a linearly spaced vector of input accelerations is initialized from a parameter -aMax to aMax, with 400 values. Currently, aMax is set to 40 m/s</w:t>
+        <w:t>In this function, a linearly spaced vector of input accelerations is initialized from a parameter -</w:t>
+      </w:r>
+      <w:proofErr w:type="spellStart"/>
+      <w:r>
+        <w:t>aMax</w:t>
+      </w:r>
+      <w:proofErr w:type="spellEnd"/>
+      <w:r>
+        <w:t xml:space="preserve"> to </w:t>
+      </w:r>
+      <w:proofErr w:type="spellStart"/>
+      <w:r>
+        <w:t>aMax</w:t>
+      </w:r>
+      <w:proofErr w:type="spellEnd"/>
+      <w:r>
+        <w:t xml:space="preserve">, with 400 values. Currently, </w:t>
+      </w:r>
+      <w:proofErr w:type="spellStart"/>
+      <w:r>
+        <w:t>aMax</w:t>
+      </w:r>
+      <w:proofErr w:type="spellEnd"/>
+      <w:r>
+        <w:t xml:space="preserve"> is set to 40 m/s</w:t>
       </w:r>
       <w:r>
         <w:rPr>
@@ -3169,8 +3517,13 @@
         <w:t>2</w:t>
       </w:r>
       <w:r>
-        <w:t>, and based on internal testing, this should be maintained. This array is then plugged into calculateAccelerationAndMoment</w:t>
-      </w:r>
+        <w:t xml:space="preserve">, and based on internal testing, this should be maintained. This array is then plugged into </w:t>
+      </w:r>
+      <w:proofErr w:type="spellStart"/>
+      <w:r>
+        <w:t>calculateAccelerationAndMoment</w:t>
+      </w:r>
+      <w:proofErr w:type="spellEnd"/>
       <w:r>
         <w:t xml:space="preserve"> for the prescribed input parameters, with the input acceleration for each element subtracted from it. The resulting </w:t>
       </w:r>
@@ -3188,20 +3541,23 @@
     </w:p>
     <w:p>
       <w:r>
+        <w:t xml:space="preserve">The first option </w:t>
+      </w:r>
+      <w:r>
+        <w:t xml:space="preserve">is if there are no sign changes. This means that an interpolated function would not cross zero, meaning there is no input acceleration that will result in the </w:t>
+      </w:r>
+      <w:r>
+        <w:t xml:space="preserve">exact same output acceleration. </w:t>
+      </w:r>
+      <w:r>
+        <w:t>When</w:t>
+      </w:r>
+      <w:r>
+        <w:t xml:space="preserve"> this case occurs, it happens such that the minimum error in acceleration out – acceleration in is on the </w:t>
+      </w:r>
+      <w:r>
         <w:lastRenderedPageBreak/>
-        <w:t xml:space="preserve">The first option </w:t>
-      </w:r>
-      <w:r>
-        <w:t xml:space="preserve">is if there are no sign changes. This means that an interpolated function would not cross zero, meaning there is no input acceleration that will result in the </w:t>
-      </w:r>
-      <w:r>
-        <w:t xml:space="preserve">exact same output acceleration. </w:t>
-      </w:r>
-      <w:r>
-        <w:t>When</w:t>
-      </w:r>
-      <w:r>
-        <w:t xml:space="preserve"> this case occurs, it happens such that the minimum error in acceleration out – acceleration in is on the order of less than 0.2 m/s</w:t>
+        <w:t>order of less than 0.2 m/s</w:t>
       </w:r>
       <w:r>
         <w:rPr>
@@ -3236,10 +3592,26 @@
         <w:t xml:space="preserve">point at which the </w:t>
       </w:r>
       <w:r>
-        <w:t>absolute error function is minimized is found. Then, a function handle is set up using a shape preserving (pchip) interpolation scheme</w:t>
-      </w:r>
-      <w:r>
-        <w:t xml:space="preserve"> where the x values are the input acceleration, and the y values are the resultant error. The fzero function (a nonlinear root finding algorithm) is then used on this interpolated function to determine the </w:t>
+        <w:t>absolute error function is minimized is found. Then, a function handle is set up using a shape preserving (</w:t>
+      </w:r>
+      <w:proofErr w:type="spellStart"/>
+      <w:r>
+        <w:t>pchip</w:t>
+      </w:r>
+      <w:proofErr w:type="spellEnd"/>
+      <w:r>
+        <w:t>) interpolation scheme</w:t>
+      </w:r>
+      <w:r>
+        <w:t xml:space="preserve"> where the x values are the input acceleration, and the y values are the resultant error. The </w:t>
+      </w:r>
+      <w:proofErr w:type="spellStart"/>
+      <w:r>
+        <w:t>fzero</w:t>
+      </w:r>
+      <w:proofErr w:type="spellEnd"/>
+      <w:r>
+        <w:t xml:space="preserve"> function (a nonlinear root finding algorithm) is then used on this interpolated function to determine the </w:t>
       </w:r>
       <w:r>
         <w:t xml:space="preserve">input lateral acceleration at which the </w:t>
@@ -3253,7 +3625,15 @@
     </w:p>
     <w:p>
       <w:r>
-        <w:t xml:space="preserve">This code has been tested with a number of root finding algorithms </w:t>
+        <w:t xml:space="preserve">This code has been tested with </w:t>
+      </w:r>
+      <w:proofErr w:type="gramStart"/>
+      <w:r>
+        <w:t>a number of</w:t>
+      </w:r>
+      <w:proofErr w:type="gramEnd"/>
+      <w:r>
+        <w:t xml:space="preserve"> root finding algorithms </w:t>
       </w:r>
       <w:r>
         <w:t xml:space="preserve">for computational efficiency, robustness, and accuracy. Since this function uses so many input accelerations, the error </w:t>
@@ -3281,11 +3661,13 @@
       <w:pPr>
         <w:pStyle w:val="Heading3"/>
       </w:pPr>
-      <w:bookmarkStart w:id="12" w:name="_Toc96364669"/>
+      <w:bookmarkStart w:id="13" w:name="_Toc99481876"/>
+      <w:proofErr w:type="spellStart"/>
       <w:r>
         <w:t>extractYMD.m</w:t>
       </w:r>
-      <w:bookmarkEnd w:id="12"/>
+      <w:bookmarkEnd w:id="13"/>
+      <w:proofErr w:type="spellEnd"/>
     </w:p>
     <w:p>
       <w:r>
@@ -3324,7 +3706,15 @@
         <w:t xml:space="preserve"> The body slip and steer angle vectors are then converted to radians to maintain units in each subsequent function calling.</w:t>
       </w:r>
       <w:r>
-        <w:t xml:space="preserve"> A nested for loop is used to call the calculateLateralAccelInterp function for each body slip and steer angle combination to create a </w:t>
+        <w:t xml:space="preserve"> A nested for loop is used to call the </w:t>
+      </w:r>
+      <w:proofErr w:type="spellStart"/>
+      <w:r>
+        <w:t>calculateLateralAccelInterp</w:t>
+      </w:r>
+      <w:proofErr w:type="spellEnd"/>
+      <w:r>
+        <w:t xml:space="preserve"> function for each body slip and steer angle combination to create a </w:t>
       </w:r>
       <w:r>
         <w:t>two-dimensional</w:t>
@@ -3347,7 +3737,6 @@
     </w:p>
     <w:p>
       <w:r>
-        <w:lastRenderedPageBreak/>
         <w:t>Current areas to develop this function include the calculation of stability and control derivatives based on the yaw moment diagram solutions</w:t>
       </w:r>
       <w:r>
@@ -3357,18 +3746,29 @@
         <w:t xml:space="preserve">can be made by writing a function that accepts the lateral acceleration and yaw moment values </w:t>
       </w:r>
       <w:r>
-        <w:t>to calculate these derivatives, or the additional code to generate the derivatives could be written into the extractYMD function (recommended).</w:t>
+        <w:t xml:space="preserve">to calculate these derivatives, or the additional code to generate the derivatives could be written into the </w:t>
+      </w:r>
+      <w:proofErr w:type="spellStart"/>
+      <w:r>
+        <w:t>extractYMD</w:t>
+      </w:r>
+      <w:proofErr w:type="spellEnd"/>
+      <w:r>
+        <w:t xml:space="preserve"> function (recommended).</w:t>
       </w:r>
     </w:p>
     <w:p>
       <w:pPr>
         <w:pStyle w:val="Heading3"/>
       </w:pPr>
-      <w:bookmarkStart w:id="13" w:name="_Toc96364670"/>
-      <w:r>
+      <w:bookmarkStart w:id="14" w:name="_Toc99481877"/>
+      <w:proofErr w:type="spellStart"/>
+      <w:r>
+        <w:lastRenderedPageBreak/>
         <w:t>calculateSteadyMu.m</w:t>
       </w:r>
-      <w:bookmarkEnd w:id="13"/>
+      <w:bookmarkEnd w:id="14"/>
+      <w:proofErr w:type="spellEnd"/>
     </w:p>
     <w:p>
       <w:r>
@@ -3689,24 +4089,66 @@
         <w:rPr>
           <w:rFonts w:eastAsiaTheme="minorEastAsia"/>
         </w:rPr>
-        <w:t>a shape preserving interpolator (pchip) is applied to the column</w:t>
-      </w:r>
+        <w:t>a shape preserving interpolator (</w:t>
+      </w:r>
+      <w:proofErr w:type="spellStart"/>
       <w:r>
         <w:rPr>
           <w:rFonts w:eastAsiaTheme="minorEastAsia"/>
         </w:rPr>
-        <w:t xml:space="preserve">, where the x axis is the lateral acceleration and the y axis is the yaw moment. This allows the fzero function in MATLAB to </w:t>
-      </w:r>
+        <w:t>pchip</w:t>
+      </w:r>
+      <w:proofErr w:type="spellEnd"/>
       <w:r>
         <w:rPr>
           <w:rFonts w:eastAsiaTheme="minorEastAsia"/>
         </w:rPr>
-        <w:t xml:space="preserve">find a zero. The starting point for the fzero search is then defined as the point where there is a sign change, such that the difference between the two values resulting in a sign change is minimized. </w:t>
+        <w:t>) is applied to the column</w:t>
       </w:r>
       <w:r>
         <w:rPr>
           <w:rFonts w:eastAsiaTheme="minorEastAsia"/>
         </w:rPr>
+        <w:t xml:space="preserve">, where the x axis is the lateral acceleration and the y axis is the yaw moment. This allows the </w:t>
+      </w:r>
+      <w:proofErr w:type="spellStart"/>
+      <w:r>
+        <w:rPr>
+          <w:rFonts w:eastAsiaTheme="minorEastAsia"/>
+        </w:rPr>
+        <w:t>fzero</w:t>
+      </w:r>
+      <w:proofErr w:type="spellEnd"/>
+      <w:r>
+        <w:rPr>
+          <w:rFonts w:eastAsiaTheme="minorEastAsia"/>
+        </w:rPr>
+        <w:t xml:space="preserve"> function in MATLAB to </w:t>
+      </w:r>
+      <w:r>
+        <w:rPr>
+          <w:rFonts w:eastAsiaTheme="minorEastAsia"/>
+        </w:rPr>
+        <w:t xml:space="preserve">find a zero. The starting point for the </w:t>
+      </w:r>
+      <w:proofErr w:type="spellStart"/>
+      <w:r>
+        <w:rPr>
+          <w:rFonts w:eastAsiaTheme="minorEastAsia"/>
+        </w:rPr>
+        <w:t>fzero</w:t>
+      </w:r>
+      <w:proofErr w:type="spellEnd"/>
+      <w:r>
+        <w:rPr>
+          <w:rFonts w:eastAsiaTheme="minorEastAsia"/>
+        </w:rPr>
+        <w:t xml:space="preserve"> search is then defined as the point where there is a sign change, such that the difference between the two values resulting in a sign change is minimized. </w:t>
+      </w:r>
+      <w:r>
+        <w:rPr>
+          <w:rFonts w:eastAsiaTheme="minorEastAsia"/>
+        </w:rPr>
         <w:t xml:space="preserve">This step ensures the search is done efficiently. Once the yaw moment and acceleration are interpolated to find the acceleration such that the yaw moment is zero, this acceleration is used to interpolate the friction coefficient as a function of the lateral acceleration for that </w:t>
       </w:r>
       <w:r>
@@ -3774,62 +4216,76 @@
         <w:rPr>
           <w:rFonts w:eastAsiaTheme="minorEastAsia"/>
         </w:rPr>
-        <w:t xml:space="preserve"> is the steady-state coefficient is calculated for the first velocity, before </w:t>
+        <w:t xml:space="preserve"> is the steady-state coefficient is calculated for the first velocity, before a while loop is used to calculate the remainder of the velocities. This is done because of the step taken to ensure the velocity vector has a minimum value of five. As such, there can be elements with the same v</w:t>
       </w:r>
       <w:r>
         <w:rPr>
           <w:rFonts w:eastAsiaTheme="minorEastAsia"/>
         </w:rPr>
+        <w:t>elocity value, meaning there would be a redundant yaw moment diagram calculated. This allows a prior calculated value to be used to reduce the number of computations necessary.</w:t>
+      </w:r>
+      <w:r>
+        <w:rPr>
+          <w:rFonts w:eastAsiaTheme="minorEastAsia"/>
+        </w:rPr>
+        <w:t xml:space="preserve"> The </w:t>
+      </w:r>
+      <w:r>
+        <w:rPr>
+          <w:rFonts w:eastAsiaTheme="minorEastAsia"/>
+        </w:rPr>
+        <w:t>second trick is the steer angle window used to evaluate the yaw moment diagram. The first yaw moment diagram</w:t>
+      </w:r>
+      <w:r>
+        <w:rPr>
+          <w:rFonts w:eastAsiaTheme="minorEastAsia"/>
+        </w:rPr>
+        <w:t xml:space="preserve"> run will </w:t>
+      </w:r>
+      <w:r>
+        <w:rPr>
+          <w:rFonts w:eastAsiaTheme="minorEastAsia"/>
+        </w:rPr>
         <w:lastRenderedPageBreak/>
-        <w:t>a while loop is used to calculate the remainder of the velocities. This is done because of the step taken to ensure the velocity vector has a minimum value of five. As such, there can be elements with the same v</w:t>
+        <w:t xml:space="preserve">determine the steer angle for which the friction coefficient is maximized. </w:t>
       </w:r>
       <w:r>
         <w:rPr>
           <w:rFonts w:eastAsiaTheme="minorEastAsia"/>
         </w:rPr>
-        <w:t>elocity value, meaning there would be a redundant yaw moment diagram calculated. This allows a prior calculated value to be used to reduce the number of computations necessary.</w:t>
+        <w:t xml:space="preserve">From this steer angle, the </w:t>
       </w:r>
       <w:r>
         <w:rPr>
           <w:rFonts w:eastAsiaTheme="minorEastAsia"/>
         </w:rPr>
-        <w:t xml:space="preserve"> The </w:t>
+        <w:t>difference from t</w:t>
       </w:r>
       <w:r>
         <w:rPr>
           <w:rFonts w:eastAsiaTheme="minorEastAsia"/>
         </w:rPr>
-        <w:t>second trick is the steer angle window used to evaluate the yaw moment diagram. The first yaw moment diagram</w:t>
+        <w:t>he bounds of the input steer angle</w:t>
       </w:r>
       <w:r>
         <w:rPr>
           <w:rFonts w:eastAsiaTheme="minorEastAsia"/>
         </w:rPr>
-        <w:t xml:space="preserve"> run will determine the steer angle for which the friction coefficient is maximized. </w:t>
-      </w:r>
+        <w:t xml:space="preserve"> vector, from which the minimum difference is extracted, </w:t>
+      </w:r>
+      <w:proofErr w:type="gramStart"/>
       <w:r>
         <w:rPr>
           <w:rFonts w:eastAsiaTheme="minorEastAsia"/>
         </w:rPr>
-        <w:t xml:space="preserve">From this steer angle, the </w:t>
-      </w:r>
+        <w:t>e.g.</w:t>
+      </w:r>
+      <w:proofErr w:type="gramEnd"/>
       <w:r>
         <w:rPr>
           <w:rFonts w:eastAsiaTheme="minorEastAsia"/>
         </w:rPr>
-        <w:t>difference from t</w:t>
-      </w:r>
-      <w:r>
-        <w:rPr>
-          <w:rFonts w:eastAsiaTheme="minorEastAsia"/>
-        </w:rPr>
-        <w:t>he bounds of the input steer angle</w:t>
-      </w:r>
-      <w:r>
-        <w:rPr>
-          <w:rFonts w:eastAsiaTheme="minorEastAsia"/>
-        </w:rPr>
-        <w:t xml:space="preserve"> vector, from which the minimum difference is extracted, e.g. if the maximum steer angle is 10° and the bounds are 0° and 14°, the difference will be 4°. Th</w:t>
+        <w:t xml:space="preserve"> if the maximum steer angle is 10° and the bounds are 0° and 14°, the difference will be 4°. Th</w:t>
       </w:r>
       <w:r>
         <w:rPr>
@@ -3897,11 +4353,11 @@
       <w:pPr>
         <w:pStyle w:val="Heading3"/>
       </w:pPr>
-      <w:bookmarkStart w:id="14" w:name="_Toc96364671"/>
+      <w:bookmarkStart w:id="15" w:name="_Toc99481878"/>
       <w:r>
         <w:t>Additional Recommendations</w:t>
       </w:r>
-      <w:bookmarkEnd w:id="14"/>
+      <w:bookmarkEnd w:id="15"/>
     </w:p>
     <w:p>
       <w:r>
@@ -3919,13 +4375,37 @@
     </w:p>
     <w:p>
       <w:r>
-        <w:t>If there are any changes that are required to improve the yaw moment diagram code, it is recommended to add them to extractYMD instead of writing a new code. Since extractYMD returns a MATLAB structure, it is very easy to add elements to it that can be later retrieved.</w:t>
+        <w:t xml:space="preserve">If there are any changes that are required to improve the yaw moment diagram code, it is recommended to add them to </w:t>
+      </w:r>
+      <w:proofErr w:type="spellStart"/>
+      <w:r>
+        <w:t>extractYMD</w:t>
+      </w:r>
+      <w:proofErr w:type="spellEnd"/>
+      <w:r>
+        <w:t xml:space="preserve"> instead of writing a new code. Since </w:t>
+      </w:r>
+      <w:proofErr w:type="spellStart"/>
+      <w:r>
+        <w:t>extractYMD</w:t>
+      </w:r>
+      <w:proofErr w:type="spellEnd"/>
+      <w:r>
+        <w:t xml:space="preserve"> returns a MATLAB structure, it is very easy to add elements to it that can be later retrieved.</w:t>
       </w:r>
       <w:r>
         <w:t xml:space="preserve"> This function can then be used to generate sensitivity analyses based on yaw moment diagrams for separate vehicle dynamics developments.</w:t>
       </w:r>
       <w:r>
-        <w:t xml:space="preserve"> A model called QueensRacingYMD has been written that operates similarly to QueensRacingVEHICLE, it just only runs a yaw moment diagram. This can also be used for sensitivity analyses as outlined in </w:t>
+        <w:t xml:space="preserve"> A model called </w:t>
+      </w:r>
+      <w:proofErr w:type="spellStart"/>
+      <w:r>
+        <w:t>QueensRacingYMD</w:t>
+      </w:r>
+      <w:proofErr w:type="spellEnd"/>
+      <w:r>
+        <w:t xml:space="preserve"> has been written that operates similarly to QueensRacingVEHICLE, it just only runs a yaw moment diagram. This can also be used for sensitivity analyses as outlined in </w:t>
       </w:r>
       <w:r>
         <w:fldChar w:fldCharType="begin"/>
@@ -3950,11 +4430,11 @@
       <w:pPr>
         <w:pStyle w:val="Heading2"/>
       </w:pPr>
-      <w:bookmarkStart w:id="15" w:name="_Toc96364672"/>
+      <w:bookmarkStart w:id="16" w:name="_Toc99481879"/>
       <w:r>
         <w:t>Generating the Rest of the Car</w:t>
       </w:r>
-      <w:bookmarkEnd w:id="15"/>
+      <w:bookmarkEnd w:id="16"/>
     </w:p>
     <w:p>
       <w:r>
@@ -3994,14 +4474,26 @@
         <w:t>sim can be post processed to show steering angle over the course of a lap.</w:t>
       </w:r>
       <w:r>
-        <w:t xml:space="preserve"> All of these vehicle parameters are then saved to a .mat data file so it can be reloaded at a later time if necessary. This .mat file is then loaded into the veh structure, which is a structured dataset containing all the information the lap sim will need based on the vehicle model.</w:t>
-      </w:r>
-      <w:r>
-        <w:t xml:space="preserve"> QueensRacingVEHICLE will then output some plots of the car’s performance capabilities as well as some log files for further review if </w:t>
-      </w:r>
-      <w:r>
-        <w:lastRenderedPageBreak/>
-        <w:t>necessary. This is the final step in generating a vehicle model. A sample of an image summarizing a vehicle model is shown below.</w:t>
+        <w:t xml:space="preserve"> All of these vehicle parameters are then saved to </w:t>
+      </w:r>
+      <w:proofErr w:type="gramStart"/>
+      <w:r>
+        <w:t>a .mat</w:t>
+      </w:r>
+      <w:proofErr w:type="gramEnd"/>
+      <w:r>
+        <w:t xml:space="preserve"> data file so it can be reloaded at a later time if necessary. This .mat file is then loaded into the </w:t>
+      </w:r>
+      <w:proofErr w:type="spellStart"/>
+      <w:r>
+        <w:t>veh</w:t>
+      </w:r>
+      <w:proofErr w:type="spellEnd"/>
+      <w:r>
+        <w:t xml:space="preserve"> structure, which is a structured dataset containing all the information the lap sim will need based on the vehicle model.</w:t>
+      </w:r>
+      <w:r>
+        <w:t xml:space="preserve"> QueensRacingVEHICLE will then output some plots of the car’s performance capabilities as well as some log files for further review if necessary. This is the final step in generating a vehicle model. A sample of an image summarizing a vehicle model is shown below.</w:t>
       </w:r>
     </w:p>
     <w:p>
@@ -4013,6 +4505,7 @@
         <w:rPr>
           <w:noProof/>
         </w:rPr>
+        <w:lastRenderedPageBreak/>
         <w:drawing>
           <wp:inline distT="0" distB="0" distL="0" distR="0" wp14:anchorId="6A045CCB" wp14:editId="54534699">
             <wp:extent cx="5943600" cy="5097780"/>
@@ -4058,27 +4551,14 @@
       <w:r>
         <w:t xml:space="preserve">Figure </w:t>
       </w:r>
-      <w:r>
-        <w:fldChar w:fldCharType="begin"/>
-      </w:r>
-      <w:r>
-        <w:instrText xml:space="preserve"> SEQ Figure \* ARABIC </w:instrText>
-      </w:r>
-      <w:r>
-        <w:fldChar w:fldCharType="separate"/>
-      </w:r>
-      <w:r>
-        <w:rPr>
-          <w:noProof/>
-        </w:rPr>
-        <w:t>2</w:t>
-      </w:r>
-      <w:r>
-        <w:rPr>
-          <w:noProof/>
-        </w:rPr>
-        <w:fldChar w:fldCharType="end"/>
-      </w:r>
+      <w:fldSimple w:instr=" SEQ Figure \* ARABIC ">
+        <w:r>
+          <w:rPr>
+            <w:noProof/>
+          </w:rPr>
+          <w:t>2</w:t>
+        </w:r>
+      </w:fldSimple>
       <w:r>
         <w:t xml:space="preserve"> - Vehicle model generated based on parameters roughly characteristic of the Q22 car</w:t>
       </w:r>
@@ -4088,29 +4568,41 @@
         <w:t>To run QueensRacingVEHICLE, the function needs to be called with an input value of the excel filename that will be read to generate the car. This means every time it’s called, you can make modifications to the excel workbook using MATLAB, with those changes being propagated to the car model.</w:t>
       </w:r>
       <w:r>
-        <w:t xml:space="preserve"> This functionality is used for sensitivity analyses in the lapsim.</w:t>
+        <w:t xml:space="preserve"> This functionality is used for sensitivity analyses in the </w:t>
+      </w:r>
+      <w:proofErr w:type="spellStart"/>
+      <w:r>
+        <w:t>lapsim</w:t>
+      </w:r>
+      <w:proofErr w:type="spellEnd"/>
+      <w:r>
+        <w:t>.</w:t>
       </w:r>
     </w:p>
     <w:p>
       <w:pPr>
         <w:pStyle w:val="Heading1"/>
       </w:pPr>
-      <w:bookmarkStart w:id="16" w:name="_Toc96364673"/>
+      <w:bookmarkStart w:id="17" w:name="_Toc99481880"/>
       <w:r>
         <w:t>QueensRacingTRACK</w:t>
       </w:r>
-      <w:bookmarkEnd w:id="16"/>
+      <w:bookmarkEnd w:id="17"/>
     </w:p>
     <w:p>
       <w:r>
         <w:t xml:space="preserve">This function is used to generate a track model based on </w:t>
       </w:r>
       <w:r>
-        <w:t xml:space="preserve">an Excel workbook defining a track made up of segments of straights as well as left and right turns. This code has not been extensively modified based </w:t>
-      </w:r>
-      <w:r>
-        <w:lastRenderedPageBreak/>
-        <w:t xml:space="preserve">on the OpenTRACK implementation as it is designed to integrate natively with </w:t>
+        <w:t xml:space="preserve">an Excel workbook defining a track made up of segments of straights as well as left and right turns. This code has not been extensively modified based on the </w:t>
+      </w:r>
+      <w:proofErr w:type="spellStart"/>
+      <w:r>
+        <w:t>OpenTRACK</w:t>
+      </w:r>
+      <w:proofErr w:type="spellEnd"/>
+      <w:r>
+        <w:t xml:space="preserve"> implementation as it is designed to integrate natively with </w:t>
       </w:r>
       <w:r>
         <w:t>OpenLAP</w:t>
@@ -4126,24 +4618,41 @@
       <w:pPr>
         <w:pStyle w:val="Heading2"/>
       </w:pPr>
-      <w:bookmarkStart w:id="17" w:name="_Toc96364674"/>
-      <w:r>
+      <w:bookmarkStart w:id="18" w:name="_Toc99481881"/>
+      <w:r>
+        <w:lastRenderedPageBreak/>
         <w:t>Generating a Track Model</w:t>
       </w:r>
       <w:r>
         <w:t xml:space="preserve"> in Excel</w:t>
       </w:r>
-      <w:bookmarkEnd w:id="17"/>
-    </w:p>
-    <w:p>
-      <w:r>
-        <w:t>Past track maps can typically be found over the internet, specifically in r/FSAE. These tend to be image files, and not direct data that can then be put into QueensRacingTRACK. As such, these images need to be loaded into Solidworks (or any CAD system of preference), and have the track traced on top of them using lines and arcs. Splines shouldn’t be used as they do not have a constant radius</w:t>
+      <w:bookmarkEnd w:id="18"/>
+    </w:p>
+    <w:p>
+      <w:r>
+        <w:t xml:space="preserve">Past track maps can typically be found over the internet, specifically in r/FSAE. These tend to be image files, and not direct data that can then be put into QueensRacingTRACK. As such, these images need to be loaded into </w:t>
+      </w:r>
+      <w:proofErr w:type="spellStart"/>
+      <w:r>
+        <w:t>Solidworks</w:t>
+      </w:r>
+      <w:proofErr w:type="spellEnd"/>
+      <w:r>
+        <w:t xml:space="preserve"> (or any CAD system of preference), and have the track traced on top of them using lines and arcs. Splines shouldn’t be used as they do not have a constant radius</w:t>
       </w:r>
       <w:r>
         <w:t>, meaning they won’t be able to be defined correctly for QueensRacingTRACK.</w:t>
       </w:r>
       <w:r>
-        <w:t xml:space="preserve"> In Solidworks, images can be loaded using </w:t>
+        <w:t xml:space="preserve"> In </w:t>
+      </w:r>
+      <w:proofErr w:type="spellStart"/>
+      <w:r>
+        <w:t>Solidworks</w:t>
+      </w:r>
+      <w:proofErr w:type="spellEnd"/>
+      <w:r>
+        <w:t xml:space="preserve">, images can be loaded using </w:t>
       </w:r>
       <w:r>
         <w:t>the Sketch Picture command (can be found by searching for it), and in NX</w:t>
@@ -4157,7 +4666,15 @@
     </w:p>
     <w:p>
       <w:r>
-        <w:t>When drawing lines and curves to replicate the track, it is important to ensure all lines/arcs are tangent to each other. This is because the track should have a single, continuous path in its first derivative. This makes for a cleaner track map, that’s easier to solve. In the case of Solidworks, this can be ensured by using the tangent arc command. A sample sketch used to approximate a track map is shown below.</w:t>
+        <w:t xml:space="preserve">When drawing lines and curves to replicate the track, it is important to ensure all lines/arcs are tangent to each other. This is because the track should have a single, continuous path in its first derivative. This makes for a cleaner track map, that’s easier to solve. In the case of </w:t>
+      </w:r>
+      <w:proofErr w:type="spellStart"/>
+      <w:r>
+        <w:t>Solidworks</w:t>
+      </w:r>
+      <w:proofErr w:type="spellEnd"/>
+      <w:r>
+        <w:t>, this can be ensured by using the tangent arc command. A sample sketch used to approximate a track map is shown below.</w:t>
       </w:r>
     </w:p>
     <w:p>
@@ -4214,14 +4731,27 @@
       <w:r>
         <w:t xml:space="preserve">Figure </w:t>
       </w:r>
-      <w:fldSimple w:instr=" SEQ Figure \* ARABIC ">
-        <w:r>
-          <w:rPr>
-            <w:noProof/>
-          </w:rPr>
-          <w:t>3</w:t>
-        </w:r>
-      </w:fldSimple>
+      <w:r>
+        <w:fldChar w:fldCharType="begin"/>
+      </w:r>
+      <w:r>
+        <w:instrText xml:space="preserve"> SEQ Figure \* ARABIC </w:instrText>
+      </w:r>
+      <w:r>
+        <w:fldChar w:fldCharType="separate"/>
+      </w:r>
+      <w:r>
+        <w:rPr>
+          <w:noProof/>
+        </w:rPr>
+        <w:t>3</w:t>
+      </w:r>
+      <w:r>
+        <w:rPr>
+          <w:noProof/>
+        </w:rPr>
+        <w:fldChar w:fldCharType="end"/>
+      </w:r>
       <w:r>
         <w:t xml:space="preserve"> - The red line represents the track in the image, with the black path being the traced track</w:t>
       </w:r>
@@ -4256,8 +4786,13 @@
       <w:r>
         <w:t xml:space="preserve">Templates can be downloaded from the OpenLAP </w:t>
       </w:r>
-      <w:r>
-        <w:t>repository if necessary</w:t>
+      <w:proofErr w:type="gramStart"/>
+      <w:r>
+        <w:t>repository</w:t>
+      </w:r>
+      <w:proofErr w:type="gramEnd"/>
+      <w:r>
+        <w:t xml:space="preserve"> if necessary</w:t>
       </w:r>
       <w:r>
         <w:t>, with a current track available in the team’s VD Git Hub</w:t>
@@ -4272,14 +4807,22 @@
         <w:t xml:space="preserve"> to both have zero elevation. The same can be applied to the banking</w:t>
       </w:r>
       <w:r>
-        <w:t xml:space="preserve"> sheet, unless the banking is explicitly known.</w:t>
-      </w:r>
-      <w:r>
-        <w:t xml:space="preserve"> These values are used to scale the </w:t>
+        <w:t xml:space="preserve"> </w:t>
+      </w:r>
+      <w:proofErr w:type="gramStart"/>
+      <w:r>
+        <w:t>sheet, unless</w:t>
+      </w:r>
+      <w:proofErr w:type="gramEnd"/>
+      <w:r>
+        <w:t xml:space="preserve"> the banking is explicitly known.</w:t>
+      </w:r>
+      <w:r>
+        <w:t xml:space="preserve"> These values are used to scale the normal load on the car in these sections based on the banking/inclination angles. The grip factor sheet should stay as one for the start and end points. This assumes that the track has consistent grip across the </w:t>
       </w:r>
       <w:r>
         <w:lastRenderedPageBreak/>
-        <w:t>normal load on the car in these sections based on the banking/inclination angles. The grip factor sheet should stay as one for the start and end points. This assumes that the track has consistent grip across the track, which is a sufficient assumption.</w:t>
+        <w:t>track, which is a sufficient assumption.</w:t>
       </w:r>
       <w:r>
         <w:t xml:space="preserve"> In the sectors tab, the start of each of the three sectors is defined.</w:t>
@@ -4297,18 +4840,26 @@
         <w:t xml:space="preserve"> As a note, when specifying the end point for elevation, banking, etc. you must make sure the </w:t>
       </w:r>
       <w:r>
-        <w:t>distance is not equal to the total length of the circuit. As such, it is easiest to calculate the sum of all the segments, and subtracting 0.5 from it to ensure no elevation or banking points are accidentally deleted.</w:t>
+        <w:t xml:space="preserve">distance is not equal to the total length of the circuit. As such, it is easiest to calculate the sum of all the </w:t>
+      </w:r>
+      <w:proofErr w:type="gramStart"/>
+      <w:r>
+        <w:t>segments, and</w:t>
+      </w:r>
+      <w:proofErr w:type="gramEnd"/>
+      <w:r>
+        <w:t xml:space="preserve"> subtracting 0.5 from it to ensure no elevation or banking points are accidentally deleted.</w:t>
       </w:r>
     </w:p>
     <w:p>
       <w:pPr>
         <w:pStyle w:val="Heading2"/>
       </w:pPr>
-      <w:bookmarkStart w:id="18" w:name="_Toc96364675"/>
+      <w:bookmarkStart w:id="19" w:name="_Toc99481882"/>
       <w:r>
         <w:t>Running QueensRacingTRACK</w:t>
       </w:r>
-      <w:bookmarkEnd w:id="18"/>
+      <w:bookmarkEnd w:id="19"/>
     </w:p>
     <w:p>
       <w:r>
@@ -4358,14 +4909,43 @@
       <w:r>
         <w:t xml:space="preserve"> lets you specify either ‘logged data’ or ‘shape data’ and the </w:t>
       </w:r>
-      <w:r>
-        <w:t xml:space="preserve">log_mode parameter specifies how the data was taken if logged data is used either as </w:t>
-      </w:r>
-      <w:r>
-        <w:t xml:space="preserve">‘speed &amp; yaw’ or ‘speed &amp; latacc’. At the moment, ‘shape data’ should be used for the </w:t>
-      </w:r>
-      <w:r>
-        <w:t>mode parameter, with either of the log_mode settings, as it does not get used when using shape data</w:t>
+      <w:proofErr w:type="spellStart"/>
+      <w:r>
+        <w:t>log_mode</w:t>
+      </w:r>
+      <w:proofErr w:type="spellEnd"/>
+      <w:r>
+        <w:t xml:space="preserve"> parameter specifies how the data was taken if logged data is used either as </w:t>
+      </w:r>
+      <w:r>
+        <w:t xml:space="preserve">‘speed &amp; yaw’ or ‘speed &amp; </w:t>
+      </w:r>
+      <w:proofErr w:type="spellStart"/>
+      <w:r>
+        <w:t>latacc</w:t>
+      </w:r>
+      <w:proofErr w:type="spellEnd"/>
+      <w:r>
+        <w:t xml:space="preserve">’. </w:t>
+      </w:r>
+      <w:proofErr w:type="gramStart"/>
+      <w:r>
+        <w:t>At the moment</w:t>
+      </w:r>
+      <w:proofErr w:type="gramEnd"/>
+      <w:r>
+        <w:t xml:space="preserve">, ‘shape data’ should be used for the </w:t>
+      </w:r>
+      <w:r>
+        <w:t xml:space="preserve">mode parameter, with either of the </w:t>
+      </w:r>
+      <w:proofErr w:type="spellStart"/>
+      <w:r>
+        <w:t>log_mode</w:t>
+      </w:r>
+      <w:proofErr w:type="spellEnd"/>
+      <w:r>
+        <w:t xml:space="preserve"> settings, as it does not get used when using shape data</w:t>
       </w:r>
       <w:r>
         <w:t xml:space="preserve">. Additionally, the function has a hardcoded mesh size of 0.5 m for discretizing the track. This should be sufficient </w:t>
@@ -4400,7 +4980,15 @@
         <w:t>curvature and</w:t>
       </w:r>
       <w:r>
-        <w:t xml:space="preserve"> using the findpeaks function on the absolute </w:t>
+        <w:t xml:space="preserve"> using the </w:t>
+      </w:r>
+      <w:proofErr w:type="spellStart"/>
+      <w:r>
+        <w:t>findpeaks</w:t>
+      </w:r>
+      <w:proofErr w:type="spellEnd"/>
+      <w:r>
+        <w:t xml:space="preserve"> function on the absolute </w:t>
       </w:r>
       <w:r>
         <w:t>value of the curvature vector. This will be used in the lap sim as the acceleration and deceleration point for each apex.</w:t>
@@ -4412,7 +5000,15 @@
         <w:t xml:space="preserve">The code will then ensure that the track map is closed </w:t>
       </w:r>
       <w:r>
-        <w:t>if specified in the track excel sheet. A sample track map and data looks as follows:</w:t>
+        <w:t xml:space="preserve">if specified in the track excel sheet. A sample track map and data </w:t>
+      </w:r>
+      <w:proofErr w:type="gramStart"/>
+      <w:r>
+        <w:t>looks</w:t>
+      </w:r>
+      <w:proofErr w:type="gramEnd"/>
+      <w:r>
+        <w:t xml:space="preserve"> as follows:</w:t>
       </w:r>
     </w:p>
     <w:p>
@@ -4470,27 +5066,51 @@
       <w:r>
         <w:t xml:space="preserve">Figure </w:t>
       </w:r>
-      <w:fldSimple w:instr=" SEQ Figure \* ARABIC ">
-        <w:r>
-          <w:rPr>
-            <w:noProof/>
-          </w:rPr>
-          <w:t>4</w:t>
-        </w:r>
-      </w:fldSimple>
-      <w:r>
-        <w:t xml:space="preserve"> - QueensRacingTRACK printout for 2019 FSAE Michigan AutoX track</w:t>
+      <w:r>
+        <w:fldChar w:fldCharType="begin"/>
+      </w:r>
+      <w:r>
+        <w:instrText xml:space="preserve"> SEQ Figure \*</w:instrText>
+      </w:r>
+      <w:r>
+        <w:instrText xml:space="preserve"> ARABIC </w:instrText>
+      </w:r>
+      <w:r>
+        <w:fldChar w:fldCharType="separate"/>
+      </w:r>
+      <w:r>
+        <w:rPr>
+          <w:noProof/>
+        </w:rPr>
+        <w:t>4</w:t>
+      </w:r>
+      <w:r>
+        <w:rPr>
+          <w:noProof/>
+        </w:rPr>
+        <w:fldChar w:fldCharType="end"/>
+      </w:r>
+      <w:r>
+        <w:t xml:space="preserve"> - QueensRacingTRACK printout for 2019 FSAE Michigan </w:t>
+      </w:r>
+      <w:proofErr w:type="spellStart"/>
+      <w:r>
+        <w:t>AutoX</w:t>
+      </w:r>
+      <w:proofErr w:type="spellEnd"/>
+      <w:r>
+        <w:t xml:space="preserve"> track</w:t>
       </w:r>
     </w:p>
     <w:p>
       <w:pPr>
         <w:pStyle w:val="Heading1"/>
       </w:pPr>
-      <w:bookmarkStart w:id="19" w:name="_Toc96364676"/>
+      <w:bookmarkStart w:id="20" w:name="_Toc99481883"/>
       <w:r>
         <w:t>QueensRacingLAP</w:t>
       </w:r>
-      <w:bookmarkEnd w:id="19"/>
+      <w:bookmarkEnd w:id="20"/>
     </w:p>
     <w:p>
       <w:r>
@@ -4506,10 +5126,28 @@
         <w:t>over the track.</w:t>
       </w:r>
       <w:r>
-        <w:t xml:space="preserve"> This data can be accessed by calling the specific data point within the structure. Typically, the lap time will get extracted for comparing to other car configurations, using the command sim.laptime.data</w:t>
-      </w:r>
-      <w:r>
-        <w:t>. Other parameters can be pulled out similarly, e.g. time in corners, time spent braking, etc.</w:t>
+        <w:t xml:space="preserve"> This data can be accessed by calling the specific data point within the structure. Typically, the lap time will get extracted for comparing to other car configurations, using the command </w:t>
+      </w:r>
+      <w:proofErr w:type="spellStart"/>
+      <w:proofErr w:type="gramStart"/>
+      <w:r>
+        <w:t>sim.laptime</w:t>
+      </w:r>
+      <w:proofErr w:type="gramEnd"/>
+      <w:r>
+        <w:t>.data</w:t>
+      </w:r>
+      <w:proofErr w:type="spellEnd"/>
+      <w:r>
+        <w:t xml:space="preserve">. Other parameters can be pulled out similarly, </w:t>
+      </w:r>
+      <w:proofErr w:type="gramStart"/>
+      <w:r>
+        <w:t>e.g.</w:t>
+      </w:r>
+      <w:proofErr w:type="gramEnd"/>
+      <w:r>
+        <w:t xml:space="preserve"> time in corners, time spent braking, etc.</w:t>
       </w:r>
       <w:r>
         <w:t xml:space="preserve"> A sample of the plots shown to the user after performing a lap sim are shown below:</w:t>
@@ -4570,27 +5208,48 @@
       <w:r>
         <w:t xml:space="preserve">Figure </w:t>
       </w:r>
-      <w:fldSimple w:instr=" SEQ Figure \* ARABIC ">
-        <w:r>
-          <w:rPr>
-            <w:noProof/>
-          </w:rPr>
-          <w:t>5</w:t>
-        </w:r>
-      </w:fldSimple>
-      <w:r>
-        <w:t xml:space="preserve"> - Lap sim printout, showing accelerations on the GGV diagram, speed over lap distance, etc.</w:t>
+      <w:r>
+        <w:fldChar w:fldCharType="begin"/>
+      </w:r>
+      <w:r>
+        <w:instrText xml:space="preserve"> SEQ Figure \* ARABIC </w:instrText>
+      </w:r>
+      <w:r>
+        <w:fldChar w:fldCharType="separate"/>
+      </w:r>
+      <w:r>
+        <w:rPr>
+          <w:noProof/>
+        </w:rPr>
+        <w:t>5</w:t>
+      </w:r>
+      <w:r>
+        <w:rPr>
+          <w:noProof/>
+        </w:rPr>
+        <w:fldChar w:fldCharType="end"/>
+      </w:r>
+      <w:r>
+        <w:t xml:space="preserve"> - Lap sim printout, showing accelerations on the GGV diagram, speed </w:t>
+      </w:r>
+      <w:proofErr w:type="gramStart"/>
+      <w:r>
+        <w:t>over lap</w:t>
+      </w:r>
+      <w:proofErr w:type="gramEnd"/>
+      <w:r>
+        <w:t xml:space="preserve"> distance, etc.</w:t>
       </w:r>
     </w:p>
     <w:p>
       <w:pPr>
         <w:pStyle w:val="Heading2"/>
       </w:pPr>
-      <w:bookmarkStart w:id="20" w:name="_Toc96364677"/>
+      <w:bookmarkStart w:id="21" w:name="_Toc99481884"/>
       <w:r>
         <w:t>How QueensRacingLAP Works</w:t>
       </w:r>
-      <w:bookmarkEnd w:id="20"/>
+      <w:bookmarkEnd w:id="21"/>
     </w:p>
     <w:p>
       <w:r>
@@ -4713,7 +5372,15 @@
     </w:p>
     <w:p>
       <w:r>
-        <w:t xml:space="preserve">The apexes are then found from this initial velocity solution by using findpeaks on the negative </w:t>
+        <w:t xml:space="preserve">The apexes are then found from this initial velocity solution by using </w:t>
+      </w:r>
+      <w:proofErr w:type="spellStart"/>
+      <w:r>
+        <w:t>findpeaks</w:t>
+      </w:r>
+      <w:proofErr w:type="spellEnd"/>
+      <w:r>
+        <w:t xml:space="preserve"> on the negative </w:t>
       </w:r>
       <w:r>
         <w:t>speed vector. This is done because the straights were set to the maximum speed of the car. As such, flipping these values solves for the corners where the speed is maximized.</w:t>
@@ -4740,7 +5407,15 @@
         <w:t xml:space="preserve"> Using this reordered apex table, </w:t>
       </w:r>
       <w:r>
-        <w:t xml:space="preserve">the car speed, accelerations, throttle and braking is initialized </w:t>
+        <w:t xml:space="preserve">the car speed, accelerations, </w:t>
+      </w:r>
+      <w:proofErr w:type="gramStart"/>
+      <w:r>
+        <w:t>throttle</w:t>
+      </w:r>
+      <w:proofErr w:type="gramEnd"/>
+      <w:r>
+        <w:t xml:space="preserve"> and braking is initialized </w:t>
       </w:r>
       <w:r>
         <w:t>for the length of the track, for each apex, and for an acceleration sweep, and deceleration sweep (becomes a 3D matrix).</w:t>
@@ -4843,7 +5518,15 @@
         <w:t xml:space="preserve"> This includes forces, yaw rates, steering inputs, </w:t>
       </w:r>
       <w:r>
-        <w:t>engine metrics, etc. All of these KPI’s (key performance indicators) are then written to the simulation structure for further post processing if necessary</w:t>
+        <w:t xml:space="preserve">engine metrics, etc. </w:t>
+      </w:r>
+      <w:proofErr w:type="gramStart"/>
+      <w:r>
+        <w:t>All of</w:t>
+      </w:r>
+      <w:proofErr w:type="gramEnd"/>
+      <w:r>
+        <w:t xml:space="preserve"> these KPI’s (key performance indicators) are then written to the simulation structure for further post processing if necessary</w:t>
       </w:r>
       <w:r>
         <w:t>, and the main lap data plotted, as shown above.</w:t>
@@ -4863,7 +5546,15 @@
         <w:t>apex speed calculation.</w:t>
       </w:r>
       <w:r>
-        <w:t xml:space="preserve"> That being said, how the solver operates, and its computational efficiency steps shouldn’t be modified. It will be important to troubleshoot any modifications to </w:t>
+        <w:t xml:space="preserve"> </w:t>
+      </w:r>
+      <w:proofErr w:type="gramStart"/>
+      <w:r>
+        <w:t>That being said, how</w:t>
+      </w:r>
+      <w:proofErr w:type="gramEnd"/>
+      <w:r>
+        <w:t xml:space="preserve"> the solver operates, and its computational efficiency steps shouldn’t be modified. It will be important to troubleshoot any modifications to </w:t>
       </w:r>
       <w:r>
         <w:t>the vehicle model in the lap sim to ensure proper results.</w:t>
@@ -4873,13 +5564,13 @@
       <w:pPr>
         <w:pStyle w:val="Heading1"/>
       </w:pPr>
-      <w:bookmarkStart w:id="21" w:name="_Ref96364474"/>
-      <w:bookmarkStart w:id="22" w:name="_Toc96364678"/>
+      <w:bookmarkStart w:id="22" w:name="_Ref96364474"/>
+      <w:bookmarkStart w:id="23" w:name="_Toc99481885"/>
       <w:r>
         <w:t>Running Sensitivity Analyses</w:t>
       </w:r>
-      <w:bookmarkEnd w:id="21"/>
       <w:bookmarkEnd w:id="22"/>
+      <w:bookmarkEnd w:id="23"/>
     </w:p>
     <w:p>
       <w:r>
@@ -4960,14 +5651,27 @@
       <w:r>
         <w:t xml:space="preserve">Figure </w:t>
       </w:r>
-      <w:fldSimple w:instr=" SEQ Figure \* ARABIC ">
-        <w:r>
-          <w:rPr>
-            <w:noProof/>
-          </w:rPr>
-          <w:t>6</w:t>
-        </w:r>
-      </w:fldSimple>
+      <w:r>
+        <w:fldChar w:fldCharType="begin"/>
+      </w:r>
+      <w:r>
+        <w:instrText xml:space="preserve"> SEQ Figure \* ARABIC </w:instrText>
+      </w:r>
+      <w:r>
+        <w:fldChar w:fldCharType="separate"/>
+      </w:r>
+      <w:r>
+        <w:rPr>
+          <w:noProof/>
+        </w:rPr>
+        <w:t>6</w:t>
+      </w:r>
+      <w:r>
+        <w:rPr>
+          <w:noProof/>
+        </w:rPr>
+        <w:fldChar w:fldCharType="end"/>
+      </w:r>
       <w:r>
         <w:t xml:space="preserve"> - </w:t>
       </w:r>
@@ -5046,14 +5750,27 @@
       <w:r>
         <w:t xml:space="preserve">Figure </w:t>
       </w:r>
-      <w:fldSimple w:instr=" SEQ Figure \* ARABIC ">
-        <w:r>
-          <w:rPr>
-            <w:noProof/>
-          </w:rPr>
-          <w:t>7</w:t>
-        </w:r>
-      </w:fldSimple>
+      <w:r>
+        <w:fldChar w:fldCharType="begin"/>
+      </w:r>
+      <w:r>
+        <w:instrText xml:space="preserve"> SEQ Figure \* ARABIC </w:instrText>
+      </w:r>
+      <w:r>
+        <w:fldChar w:fldCharType="separate"/>
+      </w:r>
+      <w:r>
+        <w:rPr>
+          <w:noProof/>
+        </w:rPr>
+        <w:t>7</w:t>
+      </w:r>
+      <w:r>
+        <w:rPr>
+          <w:noProof/>
+        </w:rPr>
+        <w:fldChar w:fldCharType="end"/>
+      </w:r>
       <w:r>
         <w:t xml:space="preserve"> - The same data, visualized using a surface plot</w:t>
       </w:r>
@@ -5076,7 +5793,7 @@
       <w:pPr>
         <w:pStyle w:val="Heading2"/>
       </w:pPr>
-      <w:bookmarkStart w:id="23" w:name="_Toc96364679"/>
+      <w:bookmarkStart w:id="24" w:name="_Toc99481886"/>
       <w:r>
         <w:t xml:space="preserve">General Sensitivity Analysis </w:t>
       </w:r>
@@ -5086,14 +5803,22 @@
       <w:r>
         <w:t>ode</w:t>
       </w:r>
-      <w:bookmarkEnd w:id="23"/>
+      <w:bookmarkEnd w:id="24"/>
     </w:p>
     <w:p>
       <w:r>
         <w:t xml:space="preserve">The general outline for generating a sensitivity analysis is as follows. </w:t>
       </w:r>
       <w:r>
-        <w:t xml:space="preserve">The folder where all the functions lives should be added to your MATLAB path using the addpath function. Next, you should load in a track file if it already </w:t>
+        <w:t xml:space="preserve">The folder where all the functions lives should be added to your MATLAB path using the </w:t>
+      </w:r>
+      <w:proofErr w:type="spellStart"/>
+      <w:r>
+        <w:t>addpath</w:t>
+      </w:r>
+      <w:proofErr w:type="spellEnd"/>
+      <w:r>
+        <w:t xml:space="preserve"> function. Next, you should load in a track file if it already </w:t>
       </w:r>
       <w:r>
         <w:t>exists or</w:t>
@@ -5102,7 +5827,15 @@
         <w:t xml:space="preserve"> generate a new track file that will be used for all simulations.</w:t>
       </w:r>
       <w:r>
-        <w:t xml:space="preserve"> Then a filename should be set up, such that the same excel workbook will be used for all models, with specific parameters changed using the xlswrite command. This will allow you to specify which parameters to change at each loop iteration, and where in the excel sheet to change them. Then plotting routines can be used to visualize the </w:t>
+        <w:t xml:space="preserve"> Then a filename should be set up, such that the same excel workbook will be used for all models, with specific parameters changed using the </w:t>
+      </w:r>
+      <w:proofErr w:type="spellStart"/>
+      <w:r>
+        <w:t>xlswrite</w:t>
+      </w:r>
+      <w:proofErr w:type="spellEnd"/>
+      <w:r>
+        <w:t xml:space="preserve"> command. This will allow you to specify which parameters to change at each loop iteration, and where in the excel sheet to change them. Then plotting routines can be used to visualize the </w:t>
       </w:r>
       <w:r>
         <w:t>data as chosen. Additionally, sensitivity derivatives could be calculated using this data, and with more changing variables, to get an idea of what change makes the greatest difference in lap time.</w:t>
@@ -5112,28 +5845,123 @@
       </w:r>
       <w:r>
         <w:t>A sample sensitivity analysis template is made available in the team Git Hub as a starting point, which follows this outline.</w:t>
+      </w:r>
+    </w:p>
+    <w:p>
+      <w:pPr>
+        <w:pStyle w:val="Heading2"/>
+      </w:pPr>
+      <w:bookmarkStart w:id="25" w:name="_Toc99481887"/>
+      <w:r>
+        <w:t>Sensitivity Analyses Using Yaw Moment Diagrams</w:t>
+      </w:r>
+      <w:bookmarkEnd w:id="25"/>
+    </w:p>
+    <w:p>
+      <w:r>
+        <w:t xml:space="preserve">If you are running sensitivity analyses using just yaw moment diagrams, there is no need to </w:t>
+      </w:r>
+      <w:r>
+        <w:t xml:space="preserve">overwrite parameters in the excel file, then reread these parameters. An initial vehicle model can be generated using </w:t>
+      </w:r>
+      <w:proofErr w:type="spellStart"/>
+      <w:r>
+        <w:t>readCarFromExcel</w:t>
+      </w:r>
+      <w:proofErr w:type="spellEnd"/>
+      <w:r>
+        <w:t xml:space="preserve">, then within each loop iteration of a changing parameter, that specific </w:t>
+      </w:r>
+      <w:r>
+        <w:t xml:space="preserve">parameter can be updated. For example, if you are varying the front roll stiffness, </w:t>
+      </w:r>
+      <w:r>
+        <w:t xml:space="preserve">the vehicle model can be read in once. </w:t>
+      </w:r>
+      <w:r>
+        <w:lastRenderedPageBreak/>
+        <w:t xml:space="preserve">Then on each iteration, you can say </w:t>
+      </w:r>
+      <w:proofErr w:type="spellStart"/>
+      <w:proofErr w:type="gramStart"/>
+      <w:r>
+        <w:t>veh.kF</w:t>
+      </w:r>
+      <w:proofErr w:type="spellEnd"/>
+      <w:proofErr w:type="gramEnd"/>
+      <w:r>
+        <w:t xml:space="preserve"> = </w:t>
+      </w:r>
+      <w:proofErr w:type="spellStart"/>
+      <w:r>
+        <w:t>newValue</w:t>
+      </w:r>
+      <w:proofErr w:type="spellEnd"/>
+      <w:r>
+        <w:t xml:space="preserve">, where </w:t>
+      </w:r>
+      <w:proofErr w:type="spellStart"/>
+      <w:r>
+        <w:t>newValue</w:t>
+      </w:r>
+      <w:proofErr w:type="spellEnd"/>
+      <w:r>
+        <w:t xml:space="preserve"> is what you want the front roll stiffness to be on each loop iteration. This will help save computational time, as calling the </w:t>
+      </w:r>
+      <w:proofErr w:type="spellStart"/>
+      <w:r>
+        <w:t>xlswrite</w:t>
+      </w:r>
+      <w:proofErr w:type="spellEnd"/>
+      <w:r>
+        <w:t xml:space="preserve"> command becomes very cumbersome.</w:t>
+      </w:r>
+    </w:p>
+    <w:p>
+      <w:r>
+        <w:t xml:space="preserve">Additionally, running sensitivities with the yaw moment diagram can make extensive use of the parallel computing toolbox in MATLAB. Each for loop for a given variable can be redefined to be a </w:t>
+      </w:r>
+      <w:proofErr w:type="spellStart"/>
+      <w:r>
+        <w:t>parfor</w:t>
+      </w:r>
+      <w:proofErr w:type="spellEnd"/>
+      <w:r>
+        <w:t xml:space="preserve"> loop, where each iteration can be spawned on multiple processes. As such, you can greatly speed up the total computations. As a note, you should ensure you spawn your parallel processes before running parallel scripts, as this can be a </w:t>
+      </w:r>
+      <w:proofErr w:type="gramStart"/>
+      <w:r>
+        <w:t>time consuming</w:t>
+      </w:r>
+      <w:proofErr w:type="gramEnd"/>
+      <w:r>
+        <w:t xml:space="preserve"> process.</w:t>
       </w:r>
     </w:p>
     <w:p>
       <w:pPr>
         <w:pStyle w:val="Heading1"/>
       </w:pPr>
-      <w:bookmarkStart w:id="24" w:name="_Toc96364680"/>
+      <w:bookmarkStart w:id="26" w:name="_Toc99481888"/>
       <w:r>
         <w:t>Conclusion</w:t>
       </w:r>
-      <w:bookmarkEnd w:id="24"/>
+      <w:bookmarkEnd w:id="26"/>
     </w:p>
     <w:p>
       <w:r>
         <w:t>Having gone through this guide, you should now have a more thorough understanding of the models that make up QueensRacingLAP, as well as how to run it and use it.</w:t>
       </w:r>
       <w:r>
-        <w:t xml:space="preserve"> With this in mind, the lap sim is not perfect, and it’s meant to be a tool like all other modelling techniques. Be wary of results that you get, as the lap sim can be misleading. Don’t use it for things such as tire selection, damping settings, anything transient, </w:t>
-      </w:r>
-      <w:r>
-        <w:lastRenderedPageBreak/>
-        <w:t>etc. Should you have any further questions regarding the model, contact the person who performed the latest revision of this document. If you don’t know how to contact them, ask your section lead for further help.</w:t>
+        <w:t xml:space="preserve"> </w:t>
+      </w:r>
+      <w:proofErr w:type="gramStart"/>
+      <w:r>
+        <w:t>With this in mind, the</w:t>
+      </w:r>
+      <w:proofErr w:type="gramEnd"/>
+      <w:r>
+        <w:t xml:space="preserve"> lap sim is not perfect, and it’s meant to be a tool like all other modelling techniques. Be wary of results that you get, as the lap sim can be misleading. Don’t use it for things such as tire selection, damping settings, anything transient, etc. Should you have any further questions regarding the model, contact the person who performed the latest revision of this document. If you don’t know how to contact them, ask your section lead for further help.</w:t>
       </w:r>
     </w:p>
     <w:sectPr>

</xml_diff>